<commit_message>
UML Diseño de clases.
</commit_message>
<xml_diff>
--- a/Guia de Proyecto Final.docx
+++ b/Guia de Proyecto Final.docx
@@ -4433,12 +4433,543 @@
     </w:p>
     <w:p>
       <w:pPr>
-        <w:rPr>
-          <w:lang w:val="es-ES"/>
-        </w:rPr>
-      </w:pPr>
+        <w:pStyle w:val="Citadestacada"/>
+        <w:rPr>
+          <w:lang w:val="es-ES"/>
+        </w:rPr>
+      </w:pPr>
+      <w:r>
+        <w:rPr>
+          <w:lang w:val="es-ES"/>
+        </w:rPr>
+        <w:lastRenderedPageBreak/>
+        <w:t>Módulo</w:t>
+      </w:r>
+      <w:r>
+        <w:rPr>
+          <w:lang w:val="es-ES"/>
+        </w:rPr>
+        <w:t xml:space="preserve"> 5</w:t>
+      </w:r>
+    </w:p>
+    <w:p>
+      <w:pPr>
+        <w:pStyle w:val="Prrafodelista"/>
+        <w:numPr>
+          <w:ilvl w:val="0"/>
+          <w:numId w:val="1"/>
+        </w:numPr>
+        <w:rPr>
+          <w:lang w:val="es-ES"/>
+        </w:rPr>
+      </w:pPr>
+      <w:r>
+        <w:rPr>
+          <w:lang w:val="es-ES"/>
+        </w:rPr>
+        <w:t>(UML) Diseño el diagrama de clases del proyecto.</w:t>
+      </w:r>
+    </w:p>
+    <w:p>
+      <w:pPr>
+        <w:pStyle w:val="Prrafodelista"/>
+        <w:numPr>
+          <w:ilvl w:val="0"/>
+          <w:numId w:val="1"/>
+        </w:numPr>
+        <w:rPr>
+          <w:lang w:val="es-ES"/>
+        </w:rPr>
+      </w:pPr>
+      <w:r>
+        <w:rPr>
+          <w:lang w:val="es-ES"/>
+        </w:rPr>
+        <w:t>Tiempo</w:t>
+      </w:r>
+      <w:r>
+        <w:rPr>
+          <w:lang w:val="es-ES"/>
+        </w:rPr>
+        <w:t xml:space="preserve"> </w:t>
+      </w:r>
+      <w:r>
+        <w:rPr>
+          <w:lang w:val="es-ES"/>
+        </w:rPr>
+        <w:t>Estimado:</w:t>
+      </w:r>
+      <w:r>
+        <w:rPr>
+          <w:lang w:val="es-ES"/>
+        </w:rPr>
+        <w:t xml:space="preserve"> 2 hs</w:t>
+      </w:r>
+      <w:r>
+        <w:rPr>
+          <w:lang w:val="es-ES"/>
+        </w:rPr>
+        <w:t xml:space="preserve"> </w:t>
+      </w:r>
+    </w:p>
+    <w:p>
+      <w:pPr>
+        <w:pStyle w:val="Prrafodelista"/>
+        <w:numPr>
+          <w:ilvl w:val="0"/>
+          <w:numId w:val="1"/>
+        </w:numPr>
+        <w:rPr>
+          <w:lang w:val="es-ES"/>
+        </w:rPr>
+      </w:pPr>
+      <w:r>
+        <w:rPr>
+          <w:lang w:val="es-ES"/>
+        </w:rPr>
+        <w:t>Tiempo:</w:t>
+      </w:r>
+      <w:r>
+        <w:rPr>
+          <w:lang w:val="es-ES"/>
+        </w:rPr>
+        <w:t>1 hs 50 min</w:t>
+      </w:r>
       <w:bookmarkStart w:id="0" w:name="_GoBack"/>
       <w:bookmarkEnd w:id="0"/>
+    </w:p>
+    <w:p>
+      <w:pPr>
+        <w:pStyle w:val="Prrafodelista"/>
+        <w:numPr>
+          <w:ilvl w:val="0"/>
+          <w:numId w:val="1"/>
+        </w:numPr>
+        <w:rPr>
+          <w:lang w:val="es-ES"/>
+        </w:rPr>
+      </w:pPr>
+      <w:r>
+        <w:rPr>
+          <w:noProof/>
+        </w:rPr>
+        <mc:AlternateContent>
+          <mc:Choice Requires="wps">
+            <w:drawing>
+              <wp:anchor distT="0" distB="0" distL="114300" distR="114300" simplePos="0" relativeHeight="251680768" behindDoc="0" locked="0" layoutInCell="1" allowOverlap="1" wp14:anchorId="5A88C165" wp14:editId="4B7017E2">
+                <wp:simplePos x="0" y="0"/>
+                <wp:positionH relativeFrom="column">
+                  <wp:posOffset>1110539</wp:posOffset>
+                </wp:positionH>
+                <wp:positionV relativeFrom="paragraph">
+                  <wp:posOffset>279552</wp:posOffset>
+                </wp:positionV>
+                <wp:extent cx="1876568" cy="1371600"/>
+                <wp:effectExtent l="0" t="0" r="28575" b="19050"/>
+                <wp:wrapNone/>
+                <wp:docPr id="21" name="Rectángulo 21"/>
+                <wp:cNvGraphicFramePr/>
+                <a:graphic xmlns:a="http://schemas.openxmlformats.org/drawingml/2006/main">
+                  <a:graphicData uri="http://schemas.microsoft.com/office/word/2010/wordprocessingShape">
+                    <wps:wsp>
+                      <wps:cNvSpPr/>
+                      <wps:spPr>
+                        <a:xfrm>
+                          <a:off x="0" y="0"/>
+                          <a:ext cx="1876568" cy="1371600"/>
+                        </a:xfrm>
+                        <a:prstGeom prst="rect">
+                          <a:avLst/>
+                        </a:prstGeom>
+                      </wps:spPr>
+                      <wps:style>
+                        <a:lnRef idx="1">
+                          <a:schemeClr val="accent1"/>
+                        </a:lnRef>
+                        <a:fillRef idx="3">
+                          <a:schemeClr val="accent1"/>
+                        </a:fillRef>
+                        <a:effectRef idx="2">
+                          <a:schemeClr val="accent1"/>
+                        </a:effectRef>
+                        <a:fontRef idx="minor">
+                          <a:schemeClr val="lt1"/>
+                        </a:fontRef>
+                      </wps:style>
+                      <wps:txbx>
+                        <w:txbxContent>
+                          <w:p>
+                            <w:pPr>
+                              <w:jc w:val="center"/>
+                              <w:rPr>
+                                <w:lang w:val="es-ES"/>
+                              </w:rPr>
+                            </w:pPr>
+                            <w:r>
+                              <w:rPr>
+                                <w:lang w:val="es-ES"/>
+                              </w:rPr>
+                              <w:t>Como: Programador BackEnd</w:t>
+                            </w:r>
+                          </w:p>
+                          <w:p>
+                            <w:pPr>
+                              <w:jc w:val="center"/>
+                              <w:rPr>
+                                <w:lang w:val="es-ES"/>
+                              </w:rPr>
+                            </w:pPr>
+                            <w:r>
+                              <w:rPr>
+                                <w:lang w:val="es-ES"/>
+                              </w:rPr>
+                              <w:t xml:space="preserve">Quiero: </w:t>
+                            </w:r>
+                            <w:r>
+                              <w:rPr>
+                                <w:lang w:val="es-ES"/>
+                              </w:rPr>
+                              <w:t>Elegir un editor de diagramas en línea.</w:t>
+                            </w:r>
+                          </w:p>
+                          <w:p>
+                            <w:pPr>
+                              <w:jc w:val="center"/>
+                              <w:rPr>
+                                <w:lang w:val="es-ES"/>
+                              </w:rPr>
+                            </w:pPr>
+                            <w:r>
+                              <w:rPr>
+                                <w:lang w:val="es-ES"/>
+                              </w:rPr>
+                              <w:t xml:space="preserve">Para: </w:t>
+                            </w:r>
+                            <w:r>
+                              <w:rPr>
+                                <w:lang w:val="es-ES"/>
+                              </w:rPr>
+                              <w:t>el BackEnd</w:t>
+                            </w:r>
+                            <w:r>
+                              <w:rPr>
+                                <w:lang w:val="es-ES"/>
+                              </w:rPr>
+                              <w:t xml:space="preserve"> mi Portfolio</w:t>
+                            </w:r>
+                          </w:p>
+                        </w:txbxContent>
+                      </wps:txbx>
+                      <wps:bodyPr rot="0" spcFirstLastPara="0" vertOverflow="overflow" horzOverflow="overflow" vert="horz" wrap="square" lIns="91440" tIns="45720" rIns="91440" bIns="45720" numCol="1" spcCol="0" rtlCol="0" fromWordArt="0" anchor="ctr" anchorCtr="0" forceAA="0" compatLnSpc="1">
+                        <a:prstTxWarp prst="textNoShape">
+                          <a:avLst/>
+                        </a:prstTxWarp>
+                        <a:noAutofit/>
+                      </wps:bodyPr>
+                    </wps:wsp>
+                  </a:graphicData>
+                </a:graphic>
+              </wp:anchor>
+            </w:drawing>
+          </mc:Choice>
+          <mc:Fallback>
+            <w:pict>
+              <v:rect w14:anchorId="5A88C165" id="Rectángulo 21" o:spid="_x0000_s1044" style="position:absolute;left:0;text-align:left;margin-left:87.45pt;margin-top:22pt;width:147.75pt;height:108pt;z-index:251680768;visibility:visible;mso-wrap-style:square;mso-wrap-distance-left:9pt;mso-wrap-distance-top:0;mso-wrap-distance-right:9pt;mso-wrap-distance-bottom:0;mso-position-horizontal:absolute;mso-position-horizontal-relative:text;mso-position-vertical:absolute;mso-position-vertical-relative:text;v-text-anchor:middle" o:gfxdata="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" fillcolor="#65a0d7 [3028]" strokecolor="#5b9bd5 [3204]" strokeweight=".5pt">
+                <v:fill color2="#5898d4 [3172]" rotate="t" colors="0 #71a6db;.5 #559bdb;1 #438ac9" focus="100%" type="gradient">
+                  <o:fill v:ext="view" type="gradientUnscaled"/>
+                </v:fill>
+                <v:textbox>
+                  <w:txbxContent>
+                    <w:p>
+                      <w:pPr>
+                        <w:jc w:val="center"/>
+                        <w:rPr>
+                          <w:lang w:val="es-ES"/>
+                        </w:rPr>
+                      </w:pPr>
+                      <w:r>
+                        <w:rPr>
+                          <w:lang w:val="es-ES"/>
+                        </w:rPr>
+                        <w:t>Como: Programador BackEnd</w:t>
+                      </w:r>
+                    </w:p>
+                    <w:p>
+                      <w:pPr>
+                        <w:jc w:val="center"/>
+                        <w:rPr>
+                          <w:lang w:val="es-ES"/>
+                        </w:rPr>
+                      </w:pPr>
+                      <w:r>
+                        <w:rPr>
+                          <w:lang w:val="es-ES"/>
+                        </w:rPr>
+                        <w:t xml:space="preserve">Quiero: </w:t>
+                      </w:r>
+                      <w:r>
+                        <w:rPr>
+                          <w:lang w:val="es-ES"/>
+                        </w:rPr>
+                        <w:t>Elegir un editor de diagramas en línea.</w:t>
+                      </w:r>
+                    </w:p>
+                    <w:p>
+                      <w:pPr>
+                        <w:jc w:val="center"/>
+                        <w:rPr>
+                          <w:lang w:val="es-ES"/>
+                        </w:rPr>
+                      </w:pPr>
+                      <w:r>
+                        <w:rPr>
+                          <w:lang w:val="es-ES"/>
+                        </w:rPr>
+                        <w:t xml:space="preserve">Para: </w:t>
+                      </w:r>
+                      <w:r>
+                        <w:rPr>
+                          <w:lang w:val="es-ES"/>
+                        </w:rPr>
+                        <w:t>el BackEnd</w:t>
+                      </w:r>
+                      <w:r>
+                        <w:rPr>
+                          <w:lang w:val="es-ES"/>
+                        </w:rPr>
+                        <w:t xml:space="preserve"> mi Portfolio</w:t>
+                      </w:r>
+                    </w:p>
+                  </w:txbxContent>
+                </v:textbox>
+              </v:rect>
+            </w:pict>
+          </mc:Fallback>
+        </mc:AlternateContent>
+      </w:r>
+      <w:r>
+        <w:rPr>
+          <w:noProof/>
+        </w:rPr>
+        <mc:AlternateContent>
+          <mc:Choice Requires="wps">
+            <w:drawing>
+              <wp:anchor distT="0" distB="0" distL="114300" distR="114300" simplePos="0" relativeHeight="251681792" behindDoc="0" locked="0" layoutInCell="1" allowOverlap="1" wp14:anchorId="40D78222" wp14:editId="26A82825">
+                <wp:simplePos x="0" y="0"/>
+                <wp:positionH relativeFrom="column">
+                  <wp:posOffset>3170782</wp:posOffset>
+                </wp:positionH>
+                <wp:positionV relativeFrom="paragraph">
+                  <wp:posOffset>272405</wp:posOffset>
+                </wp:positionV>
+                <wp:extent cx="1937982" cy="1405720"/>
+                <wp:effectExtent l="0" t="0" r="24765" b="23495"/>
+                <wp:wrapNone/>
+                <wp:docPr id="20" name="Rectángulo 20"/>
+                <wp:cNvGraphicFramePr/>
+                <a:graphic xmlns:a="http://schemas.openxmlformats.org/drawingml/2006/main">
+                  <a:graphicData uri="http://schemas.microsoft.com/office/word/2010/wordprocessingShape">
+                    <wps:wsp>
+                      <wps:cNvSpPr/>
+                      <wps:spPr>
+                        <a:xfrm>
+                          <a:off x="0" y="0"/>
+                          <a:ext cx="1937982" cy="1405720"/>
+                        </a:xfrm>
+                        <a:prstGeom prst="rect">
+                          <a:avLst/>
+                        </a:prstGeom>
+                      </wps:spPr>
+                      <wps:style>
+                        <a:lnRef idx="1">
+                          <a:schemeClr val="accent1"/>
+                        </a:lnRef>
+                        <a:fillRef idx="3">
+                          <a:schemeClr val="accent1"/>
+                        </a:fillRef>
+                        <a:effectRef idx="2">
+                          <a:schemeClr val="accent1"/>
+                        </a:effectRef>
+                        <a:fontRef idx="minor">
+                          <a:schemeClr val="lt1"/>
+                        </a:fontRef>
+                      </wps:style>
+                      <wps:txbx>
+                        <w:txbxContent>
+                          <w:p>
+                            <w:pPr>
+                              <w:jc w:val="center"/>
+                              <w:rPr>
+                                <w:lang w:val="es-ES"/>
+                              </w:rPr>
+                            </w:pPr>
+                            <w:r>
+                              <w:rPr>
+                                <w:lang w:val="es-ES"/>
+                              </w:rPr>
+                              <w:t>Como: Programador BackEnd</w:t>
+                            </w:r>
+                          </w:p>
+                          <w:p>
+                            <w:pPr>
+                              <w:jc w:val="center"/>
+                              <w:rPr>
+                                <w:lang w:val="es-ES"/>
+                              </w:rPr>
+                            </w:pPr>
+                            <w:r>
+                              <w:rPr>
+                                <w:lang w:val="es-ES"/>
+                              </w:rPr>
+                              <w:t xml:space="preserve">Quiero: </w:t>
+                            </w:r>
+                            <w:r>
+                              <w:rPr>
+                                <w:lang w:val="es-ES"/>
+                              </w:rPr>
+                              <w:t>Crear el diseño UML de clases.</w:t>
+                            </w:r>
+                          </w:p>
+                          <w:p>
+                            <w:pPr>
+                              <w:jc w:val="center"/>
+                              <w:rPr>
+                                <w:lang w:val="es-ES"/>
+                              </w:rPr>
+                            </w:pPr>
+                            <w:r>
+                              <w:rPr>
+                                <w:lang w:val="es-ES"/>
+                              </w:rPr>
+                              <w:t xml:space="preserve">Para: </w:t>
+                            </w:r>
+                            <w:r>
+                              <w:rPr>
+                                <w:lang w:val="es-ES"/>
+                              </w:rPr>
+                              <w:t>el BackEnd</w:t>
+                            </w:r>
+                            <w:r>
+                              <w:rPr>
+                                <w:lang w:val="es-ES"/>
+                              </w:rPr>
+                              <w:t xml:space="preserve"> </w:t>
+                            </w:r>
+                            <w:r>
+                              <w:rPr>
+                                <w:lang w:val="es-ES"/>
+                              </w:rPr>
+                              <w:t>mi Portfolio</w:t>
+                            </w:r>
+                          </w:p>
+                        </w:txbxContent>
+                      </wps:txbx>
+                      <wps:bodyPr rot="0" spcFirstLastPara="0" vertOverflow="overflow" horzOverflow="overflow" vert="horz" wrap="square" lIns="91440" tIns="45720" rIns="91440" bIns="45720" numCol="1" spcCol="0" rtlCol="0" fromWordArt="0" anchor="ctr" anchorCtr="0" forceAA="0" compatLnSpc="1">
+                        <a:prstTxWarp prst="textNoShape">
+                          <a:avLst/>
+                        </a:prstTxWarp>
+                        <a:noAutofit/>
+                      </wps:bodyPr>
+                    </wps:wsp>
+                  </a:graphicData>
+                </a:graphic>
+              </wp:anchor>
+            </w:drawing>
+          </mc:Choice>
+          <mc:Fallback>
+            <w:pict>
+              <v:rect w14:anchorId="40D78222" id="Rectángulo 20" o:spid="_x0000_s1045" style="position:absolute;left:0;text-align:left;margin-left:249.65pt;margin-top:21.45pt;width:152.6pt;height:110.7pt;z-index:251681792;visibility:visible;mso-wrap-style:square;mso-wrap-distance-left:9pt;mso-wrap-distance-top:0;mso-wrap-distance-right:9pt;mso-wrap-distance-bottom:0;mso-position-horizontal:absolute;mso-position-horizontal-relative:text;mso-position-vertical:absolute;mso-position-vertical-relative:text;v-text-anchor:middle" o:gfxdata="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" fillcolor="#65a0d7 [3028]" strokecolor="#5b9bd5 [3204]" strokeweight=".5pt">
+                <v:fill color2="#5898d4 [3172]" rotate="t" colors="0 #71a6db;.5 #559bdb;1 #438ac9" focus="100%" type="gradient">
+                  <o:fill v:ext="view" type="gradientUnscaled"/>
+                </v:fill>
+                <v:textbox>
+                  <w:txbxContent>
+                    <w:p>
+                      <w:pPr>
+                        <w:jc w:val="center"/>
+                        <w:rPr>
+                          <w:lang w:val="es-ES"/>
+                        </w:rPr>
+                      </w:pPr>
+                      <w:r>
+                        <w:rPr>
+                          <w:lang w:val="es-ES"/>
+                        </w:rPr>
+                        <w:t>Como: Programador BackEnd</w:t>
+                      </w:r>
+                    </w:p>
+                    <w:p>
+                      <w:pPr>
+                        <w:jc w:val="center"/>
+                        <w:rPr>
+                          <w:lang w:val="es-ES"/>
+                        </w:rPr>
+                      </w:pPr>
+                      <w:r>
+                        <w:rPr>
+                          <w:lang w:val="es-ES"/>
+                        </w:rPr>
+                        <w:t xml:space="preserve">Quiero: </w:t>
+                      </w:r>
+                      <w:r>
+                        <w:rPr>
+                          <w:lang w:val="es-ES"/>
+                        </w:rPr>
+                        <w:t>Crear el diseño UML de clases.</w:t>
+                      </w:r>
+                    </w:p>
+                    <w:p>
+                      <w:pPr>
+                        <w:jc w:val="center"/>
+                        <w:rPr>
+                          <w:lang w:val="es-ES"/>
+                        </w:rPr>
+                      </w:pPr>
+                      <w:r>
+                        <w:rPr>
+                          <w:lang w:val="es-ES"/>
+                        </w:rPr>
+                        <w:t xml:space="preserve">Para: </w:t>
+                      </w:r>
+                      <w:r>
+                        <w:rPr>
+                          <w:lang w:val="es-ES"/>
+                        </w:rPr>
+                        <w:t>el BackEnd</w:t>
+                      </w:r>
+                      <w:r>
+                        <w:rPr>
+                          <w:lang w:val="es-ES"/>
+                        </w:rPr>
+                        <w:t xml:space="preserve"> </w:t>
+                      </w:r>
+                      <w:r>
+                        <w:rPr>
+                          <w:lang w:val="es-ES"/>
+                        </w:rPr>
+                        <w:t>mi Portfolio</w:t>
+                      </w:r>
+                    </w:p>
+                  </w:txbxContent>
+                </v:textbox>
+              </v:rect>
+            </w:pict>
+          </mc:Fallback>
+        </mc:AlternateContent>
+      </w:r>
+      <w:r>
+        <w:rPr>
+          <w:lang w:val="es-ES"/>
+        </w:rPr>
+        <w:t>Historias de usuario:  Tareas.</w:t>
+      </w:r>
+    </w:p>
+    <w:p>
+      <w:pPr>
+        <w:rPr>
+          <w:lang w:val="es-ES"/>
+        </w:rPr>
+      </w:pPr>
     </w:p>
     <w:sectPr>
       <w:pgSz w:w="12240" w:h="15840"/>
@@ -5749,7 +6280,7 @@
 </file>
 
 <file path=customXml/itemProps1.xml><?xml version="1.0" encoding="utf-8"?>
-<ds:datastoreItem xmlns:ds="http://schemas.openxmlformats.org/officeDocument/2006/customXml" ds:itemID="{77A6AA94-C9D8-44C7-9E12-D7BC92469BAD}">
+<ds:datastoreItem xmlns:ds="http://schemas.openxmlformats.org/officeDocument/2006/customXml" ds:itemID="{08C3F2CC-325A-46C6-AD74-9450CB3DCB80}">
   <ds:schemaRefs>
     <ds:schemaRef ds:uri="http://schemas.openxmlformats.org/officeDocument/2006/bibliography"/>
   </ds:schemaRefs>

</xml_diff>

<commit_message>
Practicas con Java Web.
</commit_message>
<xml_diff>
--- a/Guia de Proyecto Final.docx
+++ b/Guia de Proyecto Final.docx
@@ -5247,8 +5247,6 @@
         </w:rPr>
         <w:t xml:space="preserve"> hs</w:t>
       </w:r>
-      <w:bookmarkStart w:id="0" w:name="_GoBack"/>
-      <w:bookmarkEnd w:id="0"/>
     </w:p>
     <w:p>
       <w:pPr>
@@ -5357,13 +5355,7 @@
                               <w:rPr>
                                 <w:lang w:val="es-ES"/>
                               </w:rPr>
-                              <w:t>Practicar</w:t>
-                            </w:r>
-                            <w:r>
-                              <w:rPr>
-                                <w:lang w:val="es-ES"/>
-                              </w:rPr>
-                              <w:t xml:space="preserve"> </w:t>
+                              <w:t xml:space="preserve">Practicar </w:t>
                             </w:r>
                             <w:r>
                               <w:rPr>
@@ -5384,6 +5376,12 @@
                                 <w:lang w:val="es-ES"/>
                               </w:rPr>
                               <w:t>Para</w:t>
+                            </w:r>
+                            <w:r>
+                              <w:rPr>
+                                <w:lang w:val="es-ES"/>
+                              </w:rPr>
+                              <w:t>:</w:t>
                             </w:r>
                             <w:r>
                               <w:rPr>
@@ -5458,13 +5456,7 @@
                         <w:rPr>
                           <w:lang w:val="es-ES"/>
                         </w:rPr>
-                        <w:t>Practicar</w:t>
-                      </w:r>
-                      <w:r>
-                        <w:rPr>
-                          <w:lang w:val="es-ES"/>
-                        </w:rPr>
-                        <w:t xml:space="preserve"> </w:t>
+                        <w:t xml:space="preserve">Practicar </w:t>
                       </w:r>
                       <w:r>
                         <w:rPr>
@@ -5485,6 +5477,12 @@
                           <w:lang w:val="es-ES"/>
                         </w:rPr>
                         <w:t>Para</w:t>
+                      </w:r>
+                      <w:r>
+                        <w:rPr>
+                          <w:lang w:val="es-ES"/>
+                        </w:rPr>
+                        <w:t>:</w:t>
                       </w:r>
                       <w:r>
                         <w:rPr>
@@ -5960,6 +5958,649 @@
     </w:p>
     <w:p>
       <w:pPr>
+        <w:pStyle w:val="Citadestacada"/>
+        <w:rPr>
+          <w:lang w:val="es-ES"/>
+        </w:rPr>
+      </w:pPr>
+      <w:r>
+        <w:rPr>
+          <w:lang w:val="es-ES"/>
+        </w:rPr>
+        <w:t>Módulo 7</w:t>
+      </w:r>
+    </w:p>
+    <w:p>
+      <w:pPr>
+        <w:pStyle w:val="Prrafodelista"/>
+        <w:numPr>
+          <w:ilvl w:val="0"/>
+          <w:numId w:val="5"/>
+        </w:numPr>
+        <w:spacing w:line="256" w:lineRule="auto"/>
+        <w:rPr>
+          <w:lang w:val="es-ES"/>
+        </w:rPr>
+      </w:pPr>
+      <w:r>
+        <w:rPr>
+          <w:lang w:val="es-ES"/>
+        </w:rPr>
+        <w:t>(JAVA WEB) Práctica de lenguaje Java aplicando conceptos de arqui</w:t>
+      </w:r>
+      <w:bookmarkStart w:id="0" w:name="_GoBack"/>
+      <w:bookmarkEnd w:id="0"/>
+      <w:r>
+        <w:rPr>
+          <w:lang w:val="es-ES"/>
+        </w:rPr>
+        <w:t>tectura web.</w:t>
+      </w:r>
+    </w:p>
+    <w:p>
+      <w:pPr>
+        <w:pStyle w:val="Prrafodelista"/>
+        <w:numPr>
+          <w:ilvl w:val="0"/>
+          <w:numId w:val="5"/>
+        </w:numPr>
+        <w:spacing w:line="256" w:lineRule="auto"/>
+        <w:rPr>
+          <w:lang w:val="es-ES"/>
+        </w:rPr>
+      </w:pPr>
+      <w:r>
+        <w:rPr>
+          <w:lang w:val="es-ES"/>
+        </w:rPr>
+        <w:t xml:space="preserve">Tiempo Estimado: 8 hs </w:t>
+      </w:r>
+    </w:p>
+    <w:p>
+      <w:pPr>
+        <w:pStyle w:val="Prrafodelista"/>
+        <w:numPr>
+          <w:ilvl w:val="0"/>
+          <w:numId w:val="5"/>
+        </w:numPr>
+        <w:spacing w:line="256" w:lineRule="auto"/>
+        <w:rPr>
+          <w:lang w:val="es-ES"/>
+        </w:rPr>
+      </w:pPr>
+      <w:r>
+        <w:rPr>
+          <w:lang w:val="es-ES"/>
+        </w:rPr>
+        <w:t xml:space="preserve">Tiempo: </w:t>
+      </w:r>
+    </w:p>
+    <w:p>
+      <w:pPr>
+        <w:pStyle w:val="Prrafodelista"/>
+        <w:numPr>
+          <w:ilvl w:val="0"/>
+          <w:numId w:val="5"/>
+        </w:numPr>
+        <w:spacing w:line="256" w:lineRule="auto"/>
+        <w:rPr>
+          <w:lang w:val="es-ES"/>
+        </w:rPr>
+      </w:pPr>
+      <w:r>
+        <w:rPr>
+          <w:lang w:val="es-ES"/>
+        </w:rPr>
+        <w:t>Historias de usuario:  Tareas</w:t>
+      </w:r>
+    </w:p>
+    <w:p>
+      <w:pPr>
+        <w:rPr>
+          <w:lang w:val="es-ES"/>
+        </w:rPr>
+      </w:pPr>
+    </w:p>
+    <w:p>
+      <w:pPr>
+        <w:rPr>
+          <w:lang w:val="es-ES"/>
+        </w:rPr>
+      </w:pPr>
+      <w:r>
+        <w:rPr>
+          <w:noProof/>
+        </w:rPr>
+        <mc:AlternateContent>
+          <mc:Choice Requires="wps">
+            <w:drawing>
+              <wp:anchor distT="0" distB="0" distL="114300" distR="114300" simplePos="0" relativeHeight="251689984" behindDoc="0" locked="0" layoutInCell="1" allowOverlap="1">
+                <wp:simplePos x="0" y="0"/>
+                <wp:positionH relativeFrom="margin">
+                  <wp:align>left</wp:align>
+                </wp:positionH>
+                <wp:positionV relativeFrom="paragraph">
+                  <wp:posOffset>-657860</wp:posOffset>
+                </wp:positionV>
+                <wp:extent cx="1876425" cy="1371600"/>
+                <wp:effectExtent l="95250" t="38100" r="66675" b="114300"/>
+                <wp:wrapNone/>
+                <wp:docPr id="27" name="Rectángulo 27"/>
+                <wp:cNvGraphicFramePr/>
+                <a:graphic xmlns:a="http://schemas.openxmlformats.org/drawingml/2006/main">
+                  <a:graphicData uri="http://schemas.microsoft.com/office/word/2010/wordprocessingShape">
+                    <wps:wsp>
+                      <wps:cNvSpPr/>
+                      <wps:spPr>
+                        <a:xfrm>
+                          <a:off x="0" y="0"/>
+                          <a:ext cx="1876425" cy="1371600"/>
+                        </a:xfrm>
+                        <a:prstGeom prst="rect">
+                          <a:avLst/>
+                        </a:prstGeom>
+                        <a:effectLst>
+                          <a:outerShdw blurRad="50800" dist="38100" dir="8100000" algn="tr" rotWithShape="0">
+                            <a:prstClr val="black">
+                              <a:alpha val="40000"/>
+                            </a:prstClr>
+                          </a:outerShdw>
+                        </a:effectLst>
+                      </wps:spPr>
+                      <wps:style>
+                        <a:lnRef idx="1">
+                          <a:schemeClr val="dk1"/>
+                        </a:lnRef>
+                        <a:fillRef idx="3">
+                          <a:schemeClr val="dk1"/>
+                        </a:fillRef>
+                        <a:effectRef idx="2">
+                          <a:schemeClr val="dk1"/>
+                        </a:effectRef>
+                        <a:fontRef idx="minor">
+                          <a:schemeClr val="lt1"/>
+                        </a:fontRef>
+                      </wps:style>
+                      <wps:txbx>
+                        <w:txbxContent>
+                          <w:p>
+                            <w:pPr>
+                              <w:jc w:val="center"/>
+                              <w:rPr>
+                                <w:lang w:val="es-ES"/>
+                              </w:rPr>
+                            </w:pPr>
+                            <w:r>
+                              <w:rPr>
+                                <w:lang w:val="es-ES"/>
+                              </w:rPr>
+                              <w:t>Como: Programador BackEnd</w:t>
+                            </w:r>
+                          </w:p>
+                          <w:p>
+                            <w:pPr>
+                              <w:jc w:val="center"/>
+                              <w:rPr>
+                                <w:lang w:val="es-ES"/>
+                              </w:rPr>
+                            </w:pPr>
+                            <w:r>
+                              <w:rPr>
+                                <w:lang w:val="es-ES"/>
+                              </w:rPr>
+                              <w:t xml:space="preserve">Quiero: Practicar </w:t>
+                            </w:r>
+                          </w:p>
+                          <w:p>
+                            <w:pPr>
+                              <w:jc w:val="center"/>
+                              <w:rPr>
+                                <w:lang w:val="es-ES"/>
+                              </w:rPr>
+                            </w:pPr>
+                            <w:r>
+                              <w:rPr>
+                                <w:lang w:val="es-ES"/>
+                              </w:rPr>
+                              <w:t>Para: aprender a programar en Java Web</w:t>
+                            </w:r>
+                          </w:p>
+                        </w:txbxContent>
+                      </wps:txbx>
+                      <wps:bodyPr rot="0" spcFirstLastPara="0" vertOverflow="overflow" horzOverflow="overflow" vert="horz" wrap="square" lIns="91440" tIns="45720" rIns="91440" bIns="45720" numCol="1" spcCol="0" rtlCol="0" fromWordArt="0" anchor="ctr" anchorCtr="0" forceAA="0" compatLnSpc="1">
+                        <a:prstTxWarp prst="textNoShape">
+                          <a:avLst/>
+                        </a:prstTxWarp>
+                        <a:noAutofit/>
+                      </wps:bodyPr>
+                    </wps:wsp>
+                  </a:graphicData>
+                </a:graphic>
+                <wp14:sizeRelH relativeFrom="page">
+                  <wp14:pctWidth>0</wp14:pctWidth>
+                </wp14:sizeRelH>
+                <wp14:sizeRelV relativeFrom="page">
+                  <wp14:pctHeight>0</wp14:pctHeight>
+                </wp14:sizeRelV>
+              </wp:anchor>
+            </w:drawing>
+          </mc:Choice>
+          <mc:Fallback>
+            <w:pict>
+              <v:rect id="Rectángulo 27" o:spid="_x0000_s1049" style="position:absolute;margin-left:0;margin-top:-51.8pt;width:147.75pt;height:108pt;z-index:251689984;visibility:visible;mso-wrap-style:square;mso-width-percent:0;mso-height-percent:0;mso-wrap-distance-left:9pt;mso-wrap-distance-top:0;mso-wrap-distance-right:9pt;mso-wrap-distance-bottom:0;mso-position-horizontal:left;mso-position-horizontal-relative:margin;mso-position-vertical:absolute;mso-position-vertical-relative:text;mso-width-percent:0;mso-height-percent:0;mso-width-relative:page;mso-height-relative:page;v-text-anchor:middle" o:gfxdata="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" fillcolor="#101010 [3024]" strokecolor="black [3200]" strokeweight=".5pt">
+                <v:fill color2="black [3168]" rotate="t" colors="0 #454545;.5 black;1 black" focus="100%" type="gradient">
+                  <o:fill v:ext="view" type="gradientUnscaled"/>
+                </v:fill>
+                <v:shadow on="t" color="black" opacity="26214f" origin=".5,-.5" offset="-.74836mm,.74836mm"/>
+                <v:textbox>
+                  <w:txbxContent>
+                    <w:p>
+                      <w:pPr>
+                        <w:jc w:val="center"/>
+                        <w:rPr>
+                          <w:lang w:val="es-ES"/>
+                        </w:rPr>
+                      </w:pPr>
+                      <w:r>
+                        <w:rPr>
+                          <w:lang w:val="es-ES"/>
+                        </w:rPr>
+                        <w:t>Como: Programador BackEnd</w:t>
+                      </w:r>
+                    </w:p>
+                    <w:p>
+                      <w:pPr>
+                        <w:jc w:val="center"/>
+                        <w:rPr>
+                          <w:lang w:val="es-ES"/>
+                        </w:rPr>
+                      </w:pPr>
+                      <w:r>
+                        <w:rPr>
+                          <w:lang w:val="es-ES"/>
+                        </w:rPr>
+                        <w:t xml:space="preserve">Quiero: Practicar </w:t>
+                      </w:r>
+                    </w:p>
+                    <w:p>
+                      <w:pPr>
+                        <w:jc w:val="center"/>
+                        <w:rPr>
+                          <w:lang w:val="es-ES"/>
+                        </w:rPr>
+                      </w:pPr>
+                      <w:r>
+                        <w:rPr>
+                          <w:lang w:val="es-ES"/>
+                        </w:rPr>
+                        <w:t>Para: aprender a programar en Java Web</w:t>
+                      </w:r>
+                    </w:p>
+                  </w:txbxContent>
+                </v:textbox>
+                <w10:wrap anchorx="margin"/>
+              </v:rect>
+            </w:pict>
+          </mc:Fallback>
+        </mc:AlternateContent>
+      </w:r>
+      <w:r>
+        <w:rPr>
+          <w:noProof/>
+        </w:rPr>
+        <mc:AlternateContent>
+          <mc:Choice Requires="wps">
+            <w:drawing>
+              <wp:anchor distT="0" distB="0" distL="114300" distR="114300" simplePos="0" relativeHeight="251692032" behindDoc="0" locked="0" layoutInCell="1" allowOverlap="1">
+                <wp:simplePos x="0" y="0"/>
+                <wp:positionH relativeFrom="column">
+                  <wp:posOffset>4260850</wp:posOffset>
+                </wp:positionH>
+                <wp:positionV relativeFrom="paragraph">
+                  <wp:posOffset>-664845</wp:posOffset>
+                </wp:positionV>
+                <wp:extent cx="1938020" cy="1405890"/>
+                <wp:effectExtent l="95250" t="38100" r="62230" b="118110"/>
+                <wp:wrapNone/>
+                <wp:docPr id="25" name="Rectángulo 25"/>
+                <wp:cNvGraphicFramePr/>
+                <a:graphic xmlns:a="http://schemas.openxmlformats.org/drawingml/2006/main">
+                  <a:graphicData uri="http://schemas.microsoft.com/office/word/2010/wordprocessingShape">
+                    <wps:wsp>
+                      <wps:cNvSpPr/>
+                      <wps:spPr>
+                        <a:xfrm>
+                          <a:off x="0" y="0"/>
+                          <a:ext cx="1937385" cy="1405255"/>
+                        </a:xfrm>
+                        <a:prstGeom prst="rect">
+                          <a:avLst/>
+                        </a:prstGeom>
+                        <a:ln/>
+                        <a:effectLst>
+                          <a:outerShdw blurRad="50800" dist="38100" dir="8100000" algn="tr" rotWithShape="0">
+                            <a:prstClr val="black">
+                              <a:alpha val="40000"/>
+                            </a:prstClr>
+                          </a:outerShdw>
+                        </a:effectLst>
+                      </wps:spPr>
+                      <wps:style>
+                        <a:lnRef idx="1">
+                          <a:schemeClr val="dk1"/>
+                        </a:lnRef>
+                        <a:fillRef idx="3">
+                          <a:schemeClr val="dk1"/>
+                        </a:fillRef>
+                        <a:effectRef idx="2">
+                          <a:schemeClr val="dk1"/>
+                        </a:effectRef>
+                        <a:fontRef idx="minor">
+                          <a:schemeClr val="lt1"/>
+                        </a:fontRef>
+                      </wps:style>
+                      <wps:txbx>
+                        <w:txbxContent>
+                          <w:p>
+                            <w:pPr>
+                              <w:jc w:val="center"/>
+                              <w:rPr>
+                                <w:lang w:val="es-ES"/>
+                              </w:rPr>
+                            </w:pPr>
+                            <w:r>
+                              <w:rPr>
+                                <w:lang w:val="es-ES"/>
+                              </w:rPr>
+                              <w:t>Como: Programador BackEnd</w:t>
+                            </w:r>
+                          </w:p>
+                          <w:p>
+                            <w:pPr>
+                              <w:jc w:val="center"/>
+                              <w:rPr>
+                                <w:lang w:val="es-ES"/>
+                              </w:rPr>
+                            </w:pPr>
+                            <w:r>
+                              <w:rPr>
+                                <w:lang w:val="es-ES"/>
+                              </w:rPr>
+                              <w:t>Quiero: Practicar Excepciones</w:t>
+                            </w:r>
+                          </w:p>
+                          <w:p>
+                            <w:pPr>
+                              <w:jc w:val="center"/>
+                              <w:rPr>
+                                <w:lang w:val="es-ES"/>
+                              </w:rPr>
+                            </w:pPr>
+                            <w:r>
+                              <w:rPr>
+                                <w:lang w:val="es-ES"/>
+                              </w:rPr>
+                              <w:t>Para: aprender a programar en Java Web</w:t>
+                            </w:r>
+                          </w:p>
+                        </w:txbxContent>
+                      </wps:txbx>
+                      <wps:bodyPr rot="0" spcFirstLastPara="0" vertOverflow="overflow" horzOverflow="overflow" vert="horz" wrap="square" lIns="91440" tIns="45720" rIns="91440" bIns="45720" numCol="1" spcCol="0" rtlCol="0" fromWordArt="0" anchor="ctr" anchorCtr="0" forceAA="0" compatLnSpc="1">
+                        <a:prstTxWarp prst="textNoShape">
+                          <a:avLst/>
+                        </a:prstTxWarp>
+                        <a:noAutofit/>
+                      </wps:bodyPr>
+                    </wps:wsp>
+                  </a:graphicData>
+                </a:graphic>
+                <wp14:sizeRelH relativeFrom="page">
+                  <wp14:pctWidth>0</wp14:pctWidth>
+                </wp14:sizeRelH>
+                <wp14:sizeRelV relativeFrom="page">
+                  <wp14:pctHeight>0</wp14:pctHeight>
+                </wp14:sizeRelV>
+              </wp:anchor>
+            </w:drawing>
+          </mc:Choice>
+          <mc:Fallback>
+            <w:pict>
+              <v:rect id="Rectángulo 25" o:spid="_x0000_s1050" style="position:absolute;margin-left:335.5pt;margin-top:-52.35pt;width:152.6pt;height:110.7pt;z-index:251692032;visibility:visible;mso-wrap-style:square;mso-width-percent:0;mso-height-percent:0;mso-wrap-distance-left:9pt;mso-wrap-distance-top:0;mso-wrap-distance-right:9pt;mso-wrap-distance-bottom:0;mso-position-horizontal:absolute;mso-position-horizontal-relative:text;mso-position-vertical:absolute;mso-position-vertical-relative:text;mso-width-percent:0;mso-height-percent:0;mso-width-relative:page;mso-height-relative:page;v-text-anchor:middle" o:gfxdata="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" fillcolor="#101010 [3024]" strokecolor="black [3200]" strokeweight=".5pt">
+                <v:fill color2="black [3168]" rotate="t" colors="0 #454545;.5 black;1 black" focus="100%" type="gradient">
+                  <o:fill v:ext="view" type="gradientUnscaled"/>
+                </v:fill>
+                <v:shadow on="t" color="black" opacity="26214f" origin=".5,-.5" offset="-.74836mm,.74836mm"/>
+                <v:textbox>
+                  <w:txbxContent>
+                    <w:p>
+                      <w:pPr>
+                        <w:jc w:val="center"/>
+                        <w:rPr>
+                          <w:lang w:val="es-ES"/>
+                        </w:rPr>
+                      </w:pPr>
+                      <w:r>
+                        <w:rPr>
+                          <w:lang w:val="es-ES"/>
+                        </w:rPr>
+                        <w:t>Como: Programador BackEnd</w:t>
+                      </w:r>
+                    </w:p>
+                    <w:p>
+                      <w:pPr>
+                        <w:jc w:val="center"/>
+                        <w:rPr>
+                          <w:lang w:val="es-ES"/>
+                        </w:rPr>
+                      </w:pPr>
+                      <w:r>
+                        <w:rPr>
+                          <w:lang w:val="es-ES"/>
+                        </w:rPr>
+                        <w:t>Quiero: Practicar Excepciones</w:t>
+                      </w:r>
+                    </w:p>
+                    <w:p>
+                      <w:pPr>
+                        <w:jc w:val="center"/>
+                        <w:rPr>
+                          <w:lang w:val="es-ES"/>
+                        </w:rPr>
+                      </w:pPr>
+                      <w:r>
+                        <w:rPr>
+                          <w:lang w:val="es-ES"/>
+                        </w:rPr>
+                        <w:t>Para: aprender a programar en Java Web</w:t>
+                      </w:r>
+                    </w:p>
+                  </w:txbxContent>
+                </v:textbox>
+              </v:rect>
+            </w:pict>
+          </mc:Fallback>
+        </mc:AlternateContent>
+      </w:r>
+      <w:r>
+        <w:rPr>
+          <w:noProof/>
+        </w:rPr>
+        <mc:AlternateContent>
+          <mc:Choice Requires="wps">
+            <w:drawing>
+              <wp:anchor distT="0" distB="0" distL="114300" distR="114300" simplePos="0" relativeHeight="251691008" behindDoc="0" locked="0" layoutInCell="1" allowOverlap="1">
+                <wp:simplePos x="0" y="0"/>
+                <wp:positionH relativeFrom="column">
+                  <wp:posOffset>2166620</wp:posOffset>
+                </wp:positionH>
+                <wp:positionV relativeFrom="paragraph">
+                  <wp:posOffset>-672465</wp:posOffset>
+                </wp:positionV>
+                <wp:extent cx="1938020" cy="1405890"/>
+                <wp:effectExtent l="95250" t="38100" r="62230" b="118110"/>
+                <wp:wrapNone/>
+                <wp:docPr id="26" name="Rectángulo 26"/>
+                <wp:cNvGraphicFramePr/>
+                <a:graphic xmlns:a="http://schemas.openxmlformats.org/drawingml/2006/main">
+                  <a:graphicData uri="http://schemas.microsoft.com/office/word/2010/wordprocessingShape">
+                    <wps:wsp>
+                      <wps:cNvSpPr/>
+                      <wps:spPr>
+                        <a:xfrm>
+                          <a:off x="0" y="0"/>
+                          <a:ext cx="1937385" cy="1405255"/>
+                        </a:xfrm>
+                        <a:prstGeom prst="rect">
+                          <a:avLst/>
+                        </a:prstGeom>
+                        <a:ln/>
+                        <a:effectLst>
+                          <a:outerShdw blurRad="50800" dist="38100" dir="8100000" algn="tr" rotWithShape="0">
+                            <a:prstClr val="black">
+                              <a:alpha val="40000"/>
+                            </a:prstClr>
+                          </a:outerShdw>
+                        </a:effectLst>
+                      </wps:spPr>
+                      <wps:style>
+                        <a:lnRef idx="1">
+                          <a:schemeClr val="dk1"/>
+                        </a:lnRef>
+                        <a:fillRef idx="3">
+                          <a:schemeClr val="dk1"/>
+                        </a:fillRef>
+                        <a:effectRef idx="2">
+                          <a:schemeClr val="dk1"/>
+                        </a:effectRef>
+                        <a:fontRef idx="minor">
+                          <a:schemeClr val="lt1"/>
+                        </a:fontRef>
+                      </wps:style>
+                      <wps:txbx>
+                        <w:txbxContent>
+                          <w:p>
+                            <w:pPr>
+                              <w:jc w:val="center"/>
+                              <w:rPr>
+                                <w:lang w:val="es-ES"/>
+                              </w:rPr>
+                            </w:pPr>
+                            <w:r>
+                              <w:rPr>
+                                <w:lang w:val="es-ES"/>
+                              </w:rPr>
+                              <w:t>Como: Programador BackEnd</w:t>
+                            </w:r>
+                          </w:p>
+                          <w:p>
+                            <w:pPr>
+                              <w:jc w:val="center"/>
+                              <w:rPr>
+                                <w:lang w:val="es-ES"/>
+                              </w:rPr>
+                            </w:pPr>
+                            <w:r>
+                              <w:rPr>
+                                <w:lang w:val="es-ES"/>
+                              </w:rPr>
+                              <w:t>Quiero: Practicar</w:t>
+                            </w:r>
+                          </w:p>
+                          <w:p>
+                            <w:pPr>
+                              <w:jc w:val="center"/>
+                              <w:rPr>
+                                <w:lang w:val="es-ES"/>
+                              </w:rPr>
+                            </w:pPr>
+                            <w:r>
+                              <w:rPr>
+                                <w:lang w:val="es-ES"/>
+                              </w:rPr>
+                              <w:t>Para: aprender a programar en Java Web</w:t>
+                            </w:r>
+                          </w:p>
+                        </w:txbxContent>
+                      </wps:txbx>
+                      <wps:bodyPr rot="0" spcFirstLastPara="0" vertOverflow="overflow" horzOverflow="overflow" vert="horz" wrap="square" lIns="91440" tIns="45720" rIns="91440" bIns="45720" numCol="1" spcCol="0" rtlCol="0" fromWordArt="0" anchor="ctr" anchorCtr="0" forceAA="0" compatLnSpc="1">
+                        <a:prstTxWarp prst="textNoShape">
+                          <a:avLst/>
+                        </a:prstTxWarp>
+                        <a:noAutofit/>
+                      </wps:bodyPr>
+                    </wps:wsp>
+                  </a:graphicData>
+                </a:graphic>
+                <wp14:sizeRelH relativeFrom="page">
+                  <wp14:pctWidth>0</wp14:pctWidth>
+                </wp14:sizeRelH>
+                <wp14:sizeRelV relativeFrom="page">
+                  <wp14:pctHeight>0</wp14:pctHeight>
+                </wp14:sizeRelV>
+              </wp:anchor>
+            </w:drawing>
+          </mc:Choice>
+          <mc:Fallback>
+            <w:pict>
+              <v:rect id="Rectángulo 26" o:spid="_x0000_s1051" style="position:absolute;margin-left:170.6pt;margin-top:-52.95pt;width:152.6pt;height:110.7pt;z-index:251691008;visibility:visible;mso-wrap-style:square;mso-width-percent:0;mso-height-percent:0;mso-wrap-distance-left:9pt;mso-wrap-distance-top:0;mso-wrap-distance-right:9pt;mso-wrap-distance-bottom:0;mso-position-horizontal:absolute;mso-position-horizontal-relative:text;mso-position-vertical:absolute;mso-position-vertical-relative:text;mso-width-percent:0;mso-height-percent:0;mso-width-relative:page;mso-height-relative:page;v-text-anchor:middle" o:gfxdata="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" fillcolor="#101010 [3024]" strokecolor="black [3200]" strokeweight=".5pt">
+                <v:fill color2="black [3168]" rotate="t" colors="0 #454545;.5 black;1 black" focus="100%" type="gradient">
+                  <o:fill v:ext="view" type="gradientUnscaled"/>
+                </v:fill>
+                <v:shadow on="t" color="black" opacity="26214f" origin=".5,-.5" offset="-.74836mm,.74836mm"/>
+                <v:textbox>
+                  <w:txbxContent>
+                    <w:p>
+                      <w:pPr>
+                        <w:jc w:val="center"/>
+                        <w:rPr>
+                          <w:lang w:val="es-ES"/>
+                        </w:rPr>
+                      </w:pPr>
+                      <w:r>
+                        <w:rPr>
+                          <w:lang w:val="es-ES"/>
+                        </w:rPr>
+                        <w:t>Como: Programador BackEnd</w:t>
+                      </w:r>
+                    </w:p>
+                    <w:p>
+                      <w:pPr>
+                        <w:jc w:val="center"/>
+                        <w:rPr>
+                          <w:lang w:val="es-ES"/>
+                        </w:rPr>
+                      </w:pPr>
+                      <w:r>
+                        <w:rPr>
+                          <w:lang w:val="es-ES"/>
+                        </w:rPr>
+                        <w:t>Quiero: Practicar</w:t>
+                      </w:r>
+                    </w:p>
+                    <w:p>
+                      <w:pPr>
+                        <w:jc w:val="center"/>
+                        <w:rPr>
+                          <w:lang w:val="es-ES"/>
+                        </w:rPr>
+                      </w:pPr>
+                      <w:r>
+                        <w:rPr>
+                          <w:lang w:val="es-ES"/>
+                        </w:rPr>
+                        <w:t>Para: aprender a programar en Java Web</w:t>
+                      </w:r>
+                    </w:p>
+                  </w:txbxContent>
+                </v:textbox>
+              </v:rect>
+            </w:pict>
+          </mc:Fallback>
+        </mc:AlternateContent>
+      </w:r>
+    </w:p>
+    <w:p>
+      <w:pPr>
         <w:rPr>
           <w:lang w:val="es-ES"/>
         </w:rPr>
@@ -6490,6 +7131,9 @@
   </w:num>
   <w:num w:numId="4">
     <w:abstractNumId w:val="1"/>
+  </w:num>
+  <w:num w:numId="5">
+    <w:abstractNumId w:val="0"/>
   </w:num>
 </w:numbering>
 </file>
@@ -7274,7 +7918,7 @@
 </file>
 
 <file path=customXml/itemProps1.xml><?xml version="1.0" encoding="utf-8"?>
-<ds:datastoreItem xmlns:ds="http://schemas.openxmlformats.org/officeDocument/2006/customXml" ds:itemID="{BFE798F9-366A-4EB5-AA4A-10B13D78B7E5}">
+<ds:datastoreItem xmlns:ds="http://schemas.openxmlformats.org/officeDocument/2006/customXml" ds:itemID="{7702EC9C-4C05-4E61-AE73-B6B20D7C35A4}">
   <ds:schemaRefs>
     <ds:schemaRef ds:uri="http://schemas.openxmlformats.org/officeDocument/2006/bibliography"/>
   </ds:schemaRefs>

</xml_diff>

<commit_message>
Primera conexion con el FrontEnd,Secciones: Acerca_de y Experiencia.
</commit_message>
<xml_diff>
--- a/Guia de Proyecto Final.docx
+++ b/Guia de Proyecto Final.docx
@@ -5986,15 +5986,7 @@
         <w:rPr>
           <w:lang w:val="es-ES"/>
         </w:rPr>
-        <w:t>(JAVA WEB) Práctica de lenguaje Java aplicando conceptos de arqui</w:t>
-      </w:r>
-      <w:bookmarkStart w:id="0" w:name="_GoBack"/>
-      <w:bookmarkEnd w:id="0"/>
-      <w:r>
-        <w:rPr>
-          <w:lang w:val="es-ES"/>
-        </w:rPr>
-        <w:t>tectura web.</w:t>
+        <w:t>(JAVA WEB) Práctica de lenguaje Java aplicando conceptos de arquitectura web.</w:t>
       </w:r>
     </w:p>
     <w:p>
@@ -6033,6 +6025,12 @@
           <w:lang w:val="es-ES"/>
         </w:rPr>
         <w:t xml:space="preserve">Tiempo: </w:t>
+      </w:r>
+      <w:r>
+        <w:rPr>
+          <w:lang w:val="es-ES"/>
+        </w:rPr>
+        <w:t>6 hs</w:t>
       </w:r>
     </w:p>
     <w:p>
@@ -6109,13 +6107,13 @@
                       </wps:spPr>
                       <wps:style>
                         <a:lnRef idx="1">
-                          <a:schemeClr val="dk1"/>
+                          <a:schemeClr val="accent1"/>
                         </a:lnRef>
                         <a:fillRef idx="3">
-                          <a:schemeClr val="dk1"/>
+                          <a:schemeClr val="accent1"/>
                         </a:fillRef>
                         <a:effectRef idx="2">
-                          <a:schemeClr val="dk1"/>
+                          <a:schemeClr val="accent1"/>
                         </a:effectRef>
                         <a:fontRef idx="minor">
                           <a:schemeClr val="lt1"/>
@@ -6149,6 +6147,12 @@
                                 <w:lang w:val="es-ES"/>
                               </w:rPr>
                               <w:t xml:space="preserve">Quiero: Practicar </w:t>
+                            </w:r>
+                            <w:r>
+                              <w:rPr>
+                                <w:lang w:val="es-ES"/>
+                              </w:rPr>
+                              <w:t>JSP</w:t>
                             </w:r>
                           </w:p>
                           <w:p>
@@ -6187,8 +6191,8 @@
           </mc:Choice>
           <mc:Fallback>
             <w:pict>
-              <v:rect id="Rectángulo 27" o:spid="_x0000_s1049" style="position:absolute;margin-left:0;margin-top:-51.8pt;width:147.75pt;height:108pt;z-index:251689984;visibility:visible;mso-wrap-style:square;mso-width-percent:0;mso-height-percent:0;mso-wrap-distance-left:9pt;mso-wrap-distance-top:0;mso-wrap-distance-right:9pt;mso-wrap-distance-bottom:0;mso-position-horizontal:left;mso-position-horizontal-relative:margin;mso-position-vertical:absolute;mso-position-vertical-relative:text;mso-width-percent:0;mso-height-percent:0;mso-width-relative:page;mso-height-relative:page;v-text-anchor:middle" o:gfxdata="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" fillcolor="#101010 [3024]" strokecolor="black [3200]" strokeweight=".5pt">
-                <v:fill color2="black [3168]" rotate="t" colors="0 #454545;.5 black;1 black" focus="100%" type="gradient">
+              <v:rect id="Rectángulo 27" o:spid="_x0000_s1049" style="position:absolute;margin-left:0;margin-top:-51.8pt;width:147.75pt;height:108pt;z-index:251689984;visibility:visible;mso-wrap-style:square;mso-width-percent:0;mso-height-percent:0;mso-wrap-distance-left:9pt;mso-wrap-distance-top:0;mso-wrap-distance-right:9pt;mso-wrap-distance-bottom:0;mso-position-horizontal:left;mso-position-horizontal-relative:margin;mso-position-vertical:absolute;mso-position-vertical-relative:text;mso-width-percent:0;mso-height-percent:0;mso-width-relative:page;mso-height-relative:page;v-text-anchor:middle" o:gfxdata="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" fillcolor="#65a0d7 [3028]" strokecolor="#5b9bd5 [3204]" strokeweight=".5pt">
+                <v:fill color2="#5898d4 [3172]" rotate="t" colors="0 #71a6db;.5 #559bdb;1 #438ac9" focus="100%" type="gradient">
                   <o:fill v:ext="view" type="gradientUnscaled"/>
                 </v:fill>
                 <v:shadow on="t" color="black" opacity="26214f" origin=".5,-.5" offset="-.74836mm,.74836mm"/>
@@ -6220,6 +6224,12 @@
                           <w:lang w:val="es-ES"/>
                         </w:rPr>
                         <w:t xml:space="preserve">Quiero: Practicar </w:t>
+                      </w:r>
+                      <w:r>
+                        <w:rPr>
+                          <w:lang w:val="es-ES"/>
+                        </w:rPr>
+                        <w:t>JSP</w:t>
                       </w:r>
                     </w:p>
                     <w:p>
@@ -6287,13 +6297,13 @@
                       </wps:spPr>
                       <wps:style>
                         <a:lnRef idx="1">
-                          <a:schemeClr val="dk1"/>
+                          <a:schemeClr val="accent1"/>
                         </a:lnRef>
                         <a:fillRef idx="3">
-                          <a:schemeClr val="dk1"/>
+                          <a:schemeClr val="accent1"/>
                         </a:fillRef>
                         <a:effectRef idx="2">
-                          <a:schemeClr val="dk1"/>
+                          <a:schemeClr val="accent1"/>
                         </a:effectRef>
                         <a:fontRef idx="minor">
                           <a:schemeClr val="lt1"/>
@@ -6326,7 +6336,20 @@
                               <w:rPr>
                                 <w:lang w:val="es-ES"/>
                               </w:rPr>
-                              <w:t>Quiero: Practicar Excepciones</w:t>
+                              <w:t xml:space="preserve">Quiero: Practicar </w:t>
+                            </w:r>
+                            <w:r>
+                              <w:rPr>
+                                <w:lang w:val="es-ES"/>
+                              </w:rPr>
+                              <w:t>Socket</w:t>
+                            </w:r>
+                            <w:r>
+                              <w:rPr>
+                                <w:u w:val="single"/>
+                                <w:lang w:val="es-ES"/>
+                              </w:rPr>
+                              <w:t>s</w:t>
                             </w:r>
                           </w:p>
                           <w:p>
@@ -6365,8 +6388,8 @@
           </mc:Choice>
           <mc:Fallback>
             <w:pict>
-              <v:rect id="Rectángulo 25" o:spid="_x0000_s1050" style="position:absolute;margin-left:335.5pt;margin-top:-52.35pt;width:152.6pt;height:110.7pt;z-index:251692032;visibility:visible;mso-wrap-style:square;mso-width-percent:0;mso-height-percent:0;mso-wrap-distance-left:9pt;mso-wrap-distance-top:0;mso-wrap-distance-right:9pt;mso-wrap-distance-bottom:0;mso-position-horizontal:absolute;mso-position-horizontal-relative:text;mso-position-vertical:absolute;mso-position-vertical-relative:text;mso-width-percent:0;mso-height-percent:0;mso-width-relative:page;mso-height-relative:page;v-text-anchor:middle" o:gfxdata="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" fillcolor="#101010 [3024]" strokecolor="black [3200]" strokeweight=".5pt">
-                <v:fill color2="black [3168]" rotate="t" colors="0 #454545;.5 black;1 black" focus="100%" type="gradient">
+              <v:rect id="Rectángulo 25" o:spid="_x0000_s1050" style="position:absolute;margin-left:335.5pt;margin-top:-52.35pt;width:152.6pt;height:110.7pt;z-index:251692032;visibility:visible;mso-wrap-style:square;mso-width-percent:0;mso-height-percent:0;mso-wrap-distance-left:9pt;mso-wrap-distance-top:0;mso-wrap-distance-right:9pt;mso-wrap-distance-bottom:0;mso-position-horizontal:absolute;mso-position-horizontal-relative:text;mso-position-vertical:absolute;mso-position-vertical-relative:text;mso-width-percent:0;mso-height-percent:0;mso-width-relative:page;mso-height-relative:page;v-text-anchor:middle" o:gfxdata="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" fillcolor="#65a0d7 [3028]" strokecolor="#5b9bd5 [3204]" strokeweight=".5pt">
+                <v:fill color2="#5898d4 [3172]" rotate="t" colors="0 #71a6db;.5 #559bdb;1 #438ac9" focus="100%" type="gradient">
                   <o:fill v:ext="view" type="gradientUnscaled"/>
                 </v:fill>
                 <v:shadow on="t" color="black" opacity="26214f" origin=".5,-.5" offset="-.74836mm,.74836mm"/>
@@ -6397,7 +6420,20 @@
                         <w:rPr>
                           <w:lang w:val="es-ES"/>
                         </w:rPr>
-                        <w:t>Quiero: Practicar Excepciones</w:t>
+                        <w:t xml:space="preserve">Quiero: Practicar </w:t>
+                      </w:r>
+                      <w:r>
+                        <w:rPr>
+                          <w:lang w:val="es-ES"/>
+                        </w:rPr>
+                        <w:t>Socket</w:t>
+                      </w:r>
+                      <w:r>
+                        <w:rPr>
+                          <w:u w:val="single"/>
+                          <w:lang w:val="es-ES"/>
+                        </w:rPr>
+                        <w:t>s</w:t>
                       </w:r>
                     </w:p>
                     <w:p>
@@ -6464,13 +6500,13 @@
                       </wps:spPr>
                       <wps:style>
                         <a:lnRef idx="1">
-                          <a:schemeClr val="dk1"/>
+                          <a:schemeClr val="accent1"/>
                         </a:lnRef>
                         <a:fillRef idx="3">
-                          <a:schemeClr val="dk1"/>
+                          <a:schemeClr val="accent1"/>
                         </a:fillRef>
                         <a:effectRef idx="2">
-                          <a:schemeClr val="dk1"/>
+                          <a:schemeClr val="accent1"/>
                         </a:effectRef>
                         <a:fontRef idx="minor">
                           <a:schemeClr val="lt1"/>
@@ -6504,6 +6540,12 @@
                                 <w:lang w:val="es-ES"/>
                               </w:rPr>
                               <w:t>Quiero: Practicar</w:t>
+                            </w:r>
+                            <w:r>
+                              <w:rPr>
+                                <w:lang w:val="es-ES"/>
+                              </w:rPr>
+                              <w:t xml:space="preserve"> JSP y Servlets</w:t>
                             </w:r>
                           </w:p>
                           <w:p>
@@ -6542,8 +6584,8 @@
           </mc:Choice>
           <mc:Fallback>
             <w:pict>
-              <v:rect id="Rectángulo 26" o:spid="_x0000_s1051" style="position:absolute;margin-left:170.6pt;margin-top:-52.95pt;width:152.6pt;height:110.7pt;z-index:251691008;visibility:visible;mso-wrap-style:square;mso-width-percent:0;mso-height-percent:0;mso-wrap-distance-left:9pt;mso-wrap-distance-top:0;mso-wrap-distance-right:9pt;mso-wrap-distance-bottom:0;mso-position-horizontal:absolute;mso-position-horizontal-relative:text;mso-position-vertical:absolute;mso-position-vertical-relative:text;mso-width-percent:0;mso-height-percent:0;mso-width-relative:page;mso-height-relative:page;v-text-anchor:middle" o:gfxdata="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" fillcolor="#101010 [3024]" strokecolor="black [3200]" strokeweight=".5pt">
-                <v:fill color2="black [3168]" rotate="t" colors="0 #454545;.5 black;1 black" focus="100%" type="gradient">
+              <v:rect id="Rectángulo 26" o:spid="_x0000_s1051" style="position:absolute;margin-left:170.6pt;margin-top:-52.95pt;width:152.6pt;height:110.7pt;z-index:251691008;visibility:visible;mso-wrap-style:square;mso-width-percent:0;mso-height-percent:0;mso-wrap-distance-left:9pt;mso-wrap-distance-top:0;mso-wrap-distance-right:9pt;mso-wrap-distance-bottom:0;mso-position-horizontal:absolute;mso-position-horizontal-relative:text;mso-position-vertical:absolute;mso-position-vertical-relative:text;mso-width-percent:0;mso-height-percent:0;mso-width-relative:page;mso-height-relative:page;v-text-anchor:middle" o:gfxdata="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" fillcolor="#65a0d7 [3028]" strokecolor="#5b9bd5 [3204]" strokeweight=".5pt">
+                <v:fill color2="#5898d4 [3172]" rotate="t" colors="0 #71a6db;.5 #559bdb;1 #438ac9" focus="100%" type="gradient">
                   <o:fill v:ext="view" type="gradientUnscaled"/>
                 </v:fill>
                 <v:shadow on="t" color="black" opacity="26214f" origin=".5,-.5" offset="-.74836mm,.74836mm"/>
@@ -6575,6 +6617,12 @@
                           <w:lang w:val="es-ES"/>
                         </w:rPr>
                         <w:t>Quiero: Practicar</w:t>
+                      </w:r>
+                      <w:r>
+                        <w:rPr>
+                          <w:lang w:val="es-ES"/>
+                        </w:rPr>
+                        <w:t xml:space="preserve"> JSP y Servlets</w:t>
                       </w:r>
                     </w:p>
                     <w:p>
@@ -6598,6 +6646,764 @@
           </mc:Fallback>
         </mc:AlternateContent>
       </w:r>
+    </w:p>
+    <w:p>
+      <w:pPr>
+        <w:rPr>
+          <w:lang w:val="es-ES"/>
+        </w:rPr>
+      </w:pPr>
+    </w:p>
+    <w:p>
+      <w:pPr>
+        <w:rPr>
+          <w:lang w:val="es-ES"/>
+        </w:rPr>
+      </w:pPr>
+    </w:p>
+    <w:p>
+      <w:pPr>
+        <w:rPr>
+          <w:lang w:val="es-ES"/>
+        </w:rPr>
+      </w:pPr>
+    </w:p>
+    <w:p>
+      <w:pPr>
+        <w:pStyle w:val="Citadestacada"/>
+        <w:rPr>
+          <w:lang w:val="es-ES"/>
+        </w:rPr>
+      </w:pPr>
+      <w:r>
+        <w:rPr>
+          <w:lang w:val="es-ES"/>
+        </w:rPr>
+        <w:t>Módulo</w:t>
+      </w:r>
+      <w:r>
+        <w:rPr>
+          <w:lang w:val="es-ES"/>
+        </w:rPr>
+        <w:t xml:space="preserve"> 8</w:t>
+      </w:r>
+    </w:p>
+    <w:p>
+      <w:pPr>
+        <w:pStyle w:val="Prrafodelista"/>
+        <w:numPr>
+          <w:ilvl w:val="0"/>
+          <w:numId w:val="1"/>
+        </w:numPr>
+        <w:rPr>
+          <w:lang w:val="es-ES"/>
+        </w:rPr>
+      </w:pPr>
+      <w:r>
+        <w:rPr>
+          <w:lang w:val="es-ES"/>
+        </w:rPr>
+        <w:t>(Java Spring Boot) Diseño y creació</w:t>
+      </w:r>
+      <w:r>
+        <w:rPr>
+          <w:lang w:val="es-ES"/>
+        </w:rPr>
+        <w:t>n de las APIs necesarias (BackEnd) para conectar el Front</w:t>
+      </w:r>
+      <w:r>
+        <w:rPr>
+          <w:lang w:val="es-ES"/>
+        </w:rPr>
+        <w:t xml:space="preserve">End de Angular con la base de datos MySQL implementando arquitectura en capas. </w:t>
+      </w:r>
+    </w:p>
+    <w:p>
+      <w:pPr>
+        <w:pStyle w:val="Prrafodelista"/>
+        <w:numPr>
+          <w:ilvl w:val="0"/>
+          <w:numId w:val="1"/>
+        </w:numPr>
+        <w:rPr>
+          <w:lang w:val="es-ES"/>
+        </w:rPr>
+      </w:pPr>
+      <w:r>
+        <w:rPr>
+          <w:lang w:val="es-ES"/>
+        </w:rPr>
+        <w:t>Tiempo</w:t>
+      </w:r>
+      <w:r>
+        <w:rPr>
+          <w:lang w:val="es-ES"/>
+        </w:rPr>
+        <w:t xml:space="preserve"> </w:t>
+      </w:r>
+      <w:r>
+        <w:rPr>
+          <w:lang w:val="es-ES"/>
+        </w:rPr>
+        <w:t>Estimado:</w:t>
+      </w:r>
+      <w:r>
+        <w:rPr>
+          <w:lang w:val="es-ES"/>
+        </w:rPr>
+        <w:t xml:space="preserve"> </w:t>
+      </w:r>
+      <w:r>
+        <w:rPr>
+          <w:lang w:val="es-ES"/>
+        </w:rPr>
+        <w:t>12</w:t>
+      </w:r>
+      <w:r>
+        <w:rPr>
+          <w:lang w:val="es-ES"/>
+        </w:rPr>
+        <w:t xml:space="preserve"> hs</w:t>
+      </w:r>
+      <w:r>
+        <w:rPr>
+          <w:lang w:val="es-ES"/>
+        </w:rPr>
+        <w:t xml:space="preserve"> </w:t>
+      </w:r>
+    </w:p>
+    <w:p>
+      <w:pPr>
+        <w:pStyle w:val="Prrafodelista"/>
+        <w:numPr>
+          <w:ilvl w:val="0"/>
+          <w:numId w:val="1"/>
+        </w:numPr>
+        <w:rPr>
+          <w:lang w:val="es-ES"/>
+        </w:rPr>
+      </w:pPr>
+      <w:r>
+        <w:rPr>
+          <w:lang w:val="es-ES"/>
+        </w:rPr>
+        <w:t xml:space="preserve">Tiempo: </w:t>
+      </w:r>
+    </w:p>
+    <w:p>
+      <w:pPr>
+        <w:pStyle w:val="Prrafodelista"/>
+        <w:numPr>
+          <w:ilvl w:val="0"/>
+          <w:numId w:val="1"/>
+        </w:numPr>
+        <w:rPr>
+          <w:lang w:val="es-ES"/>
+        </w:rPr>
+      </w:pPr>
+      <w:r>
+        <w:rPr>
+          <w:noProof/>
+        </w:rPr>
+        <mc:AlternateContent>
+          <mc:Choice Requires="wps">
+            <w:drawing>
+              <wp:anchor distT="0" distB="0" distL="114300" distR="114300" simplePos="0" relativeHeight="251696128" behindDoc="0" locked="0" layoutInCell="1" allowOverlap="1" wp14:anchorId="426A3367" wp14:editId="7F42D067">
+                <wp:simplePos x="0" y="0"/>
+                <wp:positionH relativeFrom="column">
+                  <wp:posOffset>4145602</wp:posOffset>
+                </wp:positionH>
+                <wp:positionV relativeFrom="paragraph">
+                  <wp:posOffset>245631</wp:posOffset>
+                </wp:positionV>
+                <wp:extent cx="1937982" cy="1405720"/>
+                <wp:effectExtent l="0" t="0" r="24765" b="23495"/>
+                <wp:wrapNone/>
+                <wp:docPr id="24" name="Rectángulo 24"/>
+                <wp:cNvGraphicFramePr/>
+                <a:graphic xmlns:a="http://schemas.openxmlformats.org/drawingml/2006/main">
+                  <a:graphicData uri="http://schemas.microsoft.com/office/word/2010/wordprocessingShape">
+                    <wps:wsp>
+                      <wps:cNvSpPr/>
+                      <wps:spPr>
+                        <a:xfrm>
+                          <a:off x="0" y="0"/>
+                          <a:ext cx="1937982" cy="1405720"/>
+                        </a:xfrm>
+                        <a:prstGeom prst="rect">
+                          <a:avLst/>
+                        </a:prstGeom>
+                        <a:ln/>
+                      </wps:spPr>
+                      <wps:style>
+                        <a:lnRef idx="1">
+                          <a:schemeClr val="dk1"/>
+                        </a:lnRef>
+                        <a:fillRef idx="3">
+                          <a:schemeClr val="dk1"/>
+                        </a:fillRef>
+                        <a:effectRef idx="2">
+                          <a:schemeClr val="dk1"/>
+                        </a:effectRef>
+                        <a:fontRef idx="minor">
+                          <a:schemeClr val="lt1"/>
+                        </a:fontRef>
+                      </wps:style>
+                      <wps:txbx>
+                        <w:txbxContent>
+                          <w:p>
+                            <w:pPr>
+                              <w:jc w:val="center"/>
+                              <w:rPr>
+                                <w:lang w:val="es-ES"/>
+                              </w:rPr>
+                            </w:pPr>
+                            <w:r>
+                              <w:rPr>
+                                <w:lang w:val="es-ES"/>
+                              </w:rPr>
+                              <w:t>Como: Programador BackEnd</w:t>
+                            </w:r>
+                          </w:p>
+                          <w:p>
+                            <w:pPr>
+                              <w:jc w:val="center"/>
+                              <w:rPr>
+                                <w:lang w:val="es-ES"/>
+                              </w:rPr>
+                            </w:pPr>
+                            <w:r>
+                              <w:rPr>
+                                <w:lang w:val="es-ES"/>
+                              </w:rPr>
+                              <w:t>Quiero:</w:t>
+                            </w:r>
+                            <w:r>
+                              <w:rPr>
+                                <w:lang w:val="es-ES"/>
+                              </w:rPr>
+                              <w:t xml:space="preserve"> Hacer funcionar el login</w:t>
+                            </w:r>
+                            <w:bookmarkStart w:id="0" w:name="_GoBack"/>
+                            <w:bookmarkEnd w:id="0"/>
+                          </w:p>
+                          <w:p>
+                            <w:pPr>
+                              <w:jc w:val="center"/>
+                              <w:rPr>
+                                <w:lang w:val="es-ES"/>
+                              </w:rPr>
+                            </w:pPr>
+                            <w:r>
+                              <w:rPr>
+                                <w:lang w:val="es-ES"/>
+                              </w:rPr>
+                              <w:t>Para:</w:t>
+                            </w:r>
+                            <w:r>
+                              <w:rPr>
+                                <w:lang w:val="es-ES"/>
+                              </w:rPr>
+                              <w:t xml:space="preserve"> </w:t>
+                            </w:r>
+                            <w:r>
+                              <w:rPr>
+                                <w:lang w:val="es-ES"/>
+                              </w:rPr>
+                              <w:t>Mi portfolio</w:t>
+                            </w:r>
+                          </w:p>
+                        </w:txbxContent>
+                      </wps:txbx>
+                      <wps:bodyPr rot="0" spcFirstLastPara="0" vertOverflow="overflow" horzOverflow="overflow" vert="horz" wrap="square" lIns="91440" tIns="45720" rIns="91440" bIns="45720" numCol="1" spcCol="0" rtlCol="0" fromWordArt="0" anchor="ctr" anchorCtr="0" forceAA="0" compatLnSpc="1">
+                        <a:prstTxWarp prst="textNoShape">
+                          <a:avLst/>
+                        </a:prstTxWarp>
+                        <a:noAutofit/>
+                      </wps:bodyPr>
+                    </wps:wsp>
+                  </a:graphicData>
+                </a:graphic>
+              </wp:anchor>
+            </w:drawing>
+          </mc:Choice>
+          <mc:Fallback>
+            <w:pict>
+              <v:rect w14:anchorId="426A3367" id="Rectángulo 24" o:spid="_x0000_s1052" style="position:absolute;left:0;text-align:left;margin-left:326.45pt;margin-top:19.35pt;width:152.6pt;height:110.7pt;z-index:251696128;visibility:visible;mso-wrap-style:square;mso-wrap-distance-left:9pt;mso-wrap-distance-top:0;mso-wrap-distance-right:9pt;mso-wrap-distance-bottom:0;mso-position-horizontal:absolute;mso-position-horizontal-relative:text;mso-position-vertical:absolute;mso-position-vertical-relative:text;v-text-anchor:middle" o:gfxdata="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" fillcolor="#101010 [3024]" strokecolor="black [3200]" strokeweight=".5pt">
+                <v:fill color2="black [3168]" rotate="t" colors="0 #454545;.5 black;1 black" focus="100%" type="gradient">
+                  <o:fill v:ext="view" type="gradientUnscaled"/>
+                </v:fill>
+                <v:textbox>
+                  <w:txbxContent>
+                    <w:p>
+                      <w:pPr>
+                        <w:jc w:val="center"/>
+                        <w:rPr>
+                          <w:lang w:val="es-ES"/>
+                        </w:rPr>
+                      </w:pPr>
+                      <w:r>
+                        <w:rPr>
+                          <w:lang w:val="es-ES"/>
+                        </w:rPr>
+                        <w:t>Como: Programador BackEnd</w:t>
+                      </w:r>
+                    </w:p>
+                    <w:p>
+                      <w:pPr>
+                        <w:jc w:val="center"/>
+                        <w:rPr>
+                          <w:lang w:val="es-ES"/>
+                        </w:rPr>
+                      </w:pPr>
+                      <w:r>
+                        <w:rPr>
+                          <w:lang w:val="es-ES"/>
+                        </w:rPr>
+                        <w:t>Quiero:</w:t>
+                      </w:r>
+                      <w:r>
+                        <w:rPr>
+                          <w:lang w:val="es-ES"/>
+                        </w:rPr>
+                        <w:t xml:space="preserve"> Hacer funcionar el login</w:t>
+                      </w:r>
+                      <w:bookmarkStart w:id="1" w:name="_GoBack"/>
+                      <w:bookmarkEnd w:id="1"/>
+                    </w:p>
+                    <w:p>
+                      <w:pPr>
+                        <w:jc w:val="center"/>
+                        <w:rPr>
+                          <w:lang w:val="es-ES"/>
+                        </w:rPr>
+                      </w:pPr>
+                      <w:r>
+                        <w:rPr>
+                          <w:lang w:val="es-ES"/>
+                        </w:rPr>
+                        <w:t>Para:</w:t>
+                      </w:r>
+                      <w:r>
+                        <w:rPr>
+                          <w:lang w:val="es-ES"/>
+                        </w:rPr>
+                        <w:t xml:space="preserve"> </w:t>
+                      </w:r>
+                      <w:r>
+                        <w:rPr>
+                          <w:lang w:val="es-ES"/>
+                        </w:rPr>
+                        <w:t>Mi portfolio</w:t>
+                      </w:r>
+                    </w:p>
+                  </w:txbxContent>
+                </v:textbox>
+              </v:rect>
+            </w:pict>
+          </mc:Fallback>
+        </mc:AlternateContent>
+      </w:r>
+      <w:r>
+        <w:rPr>
+          <w:noProof/>
+        </w:rPr>
+        <mc:AlternateContent>
+          <mc:Choice Requires="wps">
+            <w:drawing>
+              <wp:anchor distT="0" distB="0" distL="114300" distR="114300" simplePos="0" relativeHeight="251695104" behindDoc="0" locked="0" layoutInCell="1" allowOverlap="1" wp14:anchorId="41420564" wp14:editId="1CD59E7A">
+                <wp:simplePos x="0" y="0"/>
+                <wp:positionH relativeFrom="column">
+                  <wp:posOffset>2071910</wp:posOffset>
+                </wp:positionH>
+                <wp:positionV relativeFrom="paragraph">
+                  <wp:posOffset>251308</wp:posOffset>
+                </wp:positionV>
+                <wp:extent cx="1937982" cy="1405720"/>
+                <wp:effectExtent l="0" t="0" r="24765" b="23495"/>
+                <wp:wrapNone/>
+                <wp:docPr id="28" name="Rectángulo 28"/>
+                <wp:cNvGraphicFramePr/>
+                <a:graphic xmlns:a="http://schemas.openxmlformats.org/drawingml/2006/main">
+                  <a:graphicData uri="http://schemas.microsoft.com/office/word/2010/wordprocessingShape">
+                    <wps:wsp>
+                      <wps:cNvSpPr/>
+                      <wps:spPr>
+                        <a:xfrm>
+                          <a:off x="0" y="0"/>
+                          <a:ext cx="1937982" cy="1405720"/>
+                        </a:xfrm>
+                        <a:prstGeom prst="rect">
+                          <a:avLst/>
+                        </a:prstGeom>
+                        <a:ln/>
+                      </wps:spPr>
+                      <wps:style>
+                        <a:lnRef idx="1">
+                          <a:schemeClr val="dk1"/>
+                        </a:lnRef>
+                        <a:fillRef idx="3">
+                          <a:schemeClr val="dk1"/>
+                        </a:fillRef>
+                        <a:effectRef idx="2">
+                          <a:schemeClr val="dk1"/>
+                        </a:effectRef>
+                        <a:fontRef idx="minor">
+                          <a:schemeClr val="lt1"/>
+                        </a:fontRef>
+                      </wps:style>
+                      <wps:txbx>
+                        <w:txbxContent>
+                          <w:p>
+                            <w:pPr>
+                              <w:jc w:val="center"/>
+                              <w:rPr>
+                                <w:lang w:val="es-ES"/>
+                              </w:rPr>
+                            </w:pPr>
+                            <w:r>
+                              <w:rPr>
+                                <w:lang w:val="es-ES"/>
+                              </w:rPr>
+                              <w:t>Como: Programador</w:t>
+                            </w:r>
+                          </w:p>
+                          <w:p>
+                            <w:pPr>
+                              <w:jc w:val="center"/>
+                              <w:rPr>
+                                <w:lang w:val="es-ES"/>
+                              </w:rPr>
+                            </w:pPr>
+                            <w:r>
+                              <w:rPr>
+                                <w:lang w:val="es-ES"/>
+                              </w:rPr>
+                              <w:t xml:space="preserve">Quiero: </w:t>
+                            </w:r>
+                            <w:r>
+                              <w:rPr>
+                                <w:lang w:val="es-ES"/>
+                              </w:rPr>
+                              <w:t>Conectar el BackEnd  con el FrontEnd</w:t>
+                            </w:r>
+                          </w:p>
+                          <w:p>
+                            <w:pPr>
+                              <w:jc w:val="center"/>
+                              <w:rPr>
+                                <w:lang w:val="es-ES"/>
+                              </w:rPr>
+                            </w:pPr>
+                            <w:r>
+                              <w:rPr>
+                                <w:lang w:val="es-ES"/>
+                              </w:rPr>
+                              <w:t>Para: Mi portfolio</w:t>
+                            </w:r>
+                          </w:p>
+                        </w:txbxContent>
+                      </wps:txbx>
+                      <wps:bodyPr rot="0" spcFirstLastPara="0" vertOverflow="overflow" horzOverflow="overflow" vert="horz" wrap="square" lIns="91440" tIns="45720" rIns="91440" bIns="45720" numCol="1" spcCol="0" rtlCol="0" fromWordArt="0" anchor="ctr" anchorCtr="0" forceAA="0" compatLnSpc="1">
+                        <a:prstTxWarp prst="textNoShape">
+                          <a:avLst/>
+                        </a:prstTxWarp>
+                        <a:noAutofit/>
+                      </wps:bodyPr>
+                    </wps:wsp>
+                  </a:graphicData>
+                </a:graphic>
+              </wp:anchor>
+            </w:drawing>
+          </mc:Choice>
+          <mc:Fallback>
+            <w:pict>
+              <v:rect w14:anchorId="41420564" id="Rectángulo 28" o:spid="_x0000_s1053" style="position:absolute;left:0;text-align:left;margin-left:163.15pt;margin-top:19.8pt;width:152.6pt;height:110.7pt;z-index:251695104;visibility:visible;mso-wrap-style:square;mso-wrap-distance-left:9pt;mso-wrap-distance-top:0;mso-wrap-distance-right:9pt;mso-wrap-distance-bottom:0;mso-position-horizontal:absolute;mso-position-horizontal-relative:text;mso-position-vertical:absolute;mso-position-vertical-relative:text;v-text-anchor:middle" o:gfxdata="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" fillcolor="#101010 [3024]" strokecolor="black [3200]" strokeweight=".5pt">
+                <v:fill color2="black [3168]" rotate="t" colors="0 #454545;.5 black;1 black" focus="100%" type="gradient">
+                  <o:fill v:ext="view" type="gradientUnscaled"/>
+                </v:fill>
+                <v:textbox>
+                  <w:txbxContent>
+                    <w:p>
+                      <w:pPr>
+                        <w:jc w:val="center"/>
+                        <w:rPr>
+                          <w:lang w:val="es-ES"/>
+                        </w:rPr>
+                      </w:pPr>
+                      <w:r>
+                        <w:rPr>
+                          <w:lang w:val="es-ES"/>
+                        </w:rPr>
+                        <w:t>Como: Programador</w:t>
+                      </w:r>
+                    </w:p>
+                    <w:p>
+                      <w:pPr>
+                        <w:jc w:val="center"/>
+                        <w:rPr>
+                          <w:lang w:val="es-ES"/>
+                        </w:rPr>
+                      </w:pPr>
+                      <w:r>
+                        <w:rPr>
+                          <w:lang w:val="es-ES"/>
+                        </w:rPr>
+                        <w:t xml:space="preserve">Quiero: </w:t>
+                      </w:r>
+                      <w:r>
+                        <w:rPr>
+                          <w:lang w:val="es-ES"/>
+                        </w:rPr>
+                        <w:t>Conectar el BackEnd  con el FrontEnd</w:t>
+                      </w:r>
+                    </w:p>
+                    <w:p>
+                      <w:pPr>
+                        <w:jc w:val="center"/>
+                        <w:rPr>
+                          <w:lang w:val="es-ES"/>
+                        </w:rPr>
+                      </w:pPr>
+                      <w:r>
+                        <w:rPr>
+                          <w:lang w:val="es-ES"/>
+                        </w:rPr>
+                        <w:t>Para: Mi portfolio</w:t>
+                      </w:r>
+                    </w:p>
+                  </w:txbxContent>
+                </v:textbox>
+              </v:rect>
+            </w:pict>
+          </mc:Fallback>
+        </mc:AlternateContent>
+      </w:r>
+      <w:r>
+        <w:rPr>
+          <w:noProof/>
+        </w:rPr>
+        <mc:AlternateContent>
+          <mc:Choice Requires="wps">
+            <w:drawing>
+              <wp:anchor distT="0" distB="0" distL="114300" distR="114300" simplePos="0" relativeHeight="251694080" behindDoc="0" locked="0" layoutInCell="1" allowOverlap="1" wp14:anchorId="4A2D7D4B" wp14:editId="4E2C9151">
+                <wp:simplePos x="0" y="0"/>
+                <wp:positionH relativeFrom="column">
+                  <wp:posOffset>79574</wp:posOffset>
+                </wp:positionH>
+                <wp:positionV relativeFrom="paragraph">
+                  <wp:posOffset>265752</wp:posOffset>
+                </wp:positionV>
+                <wp:extent cx="1876568" cy="1371600"/>
+                <wp:effectExtent l="0" t="0" r="28575" b="19050"/>
+                <wp:wrapNone/>
+                <wp:docPr id="29" name="Rectángulo 29"/>
+                <wp:cNvGraphicFramePr/>
+                <a:graphic xmlns:a="http://schemas.openxmlformats.org/drawingml/2006/main">
+                  <a:graphicData uri="http://schemas.microsoft.com/office/word/2010/wordprocessingShape">
+                    <wps:wsp>
+                      <wps:cNvSpPr/>
+                      <wps:spPr>
+                        <a:xfrm>
+                          <a:off x="0" y="0"/>
+                          <a:ext cx="1876568" cy="1371600"/>
+                        </a:xfrm>
+                        <a:prstGeom prst="rect">
+                          <a:avLst/>
+                        </a:prstGeom>
+                      </wps:spPr>
+                      <wps:style>
+                        <a:lnRef idx="1">
+                          <a:schemeClr val="dk1"/>
+                        </a:lnRef>
+                        <a:fillRef idx="3">
+                          <a:schemeClr val="dk1"/>
+                        </a:fillRef>
+                        <a:effectRef idx="2">
+                          <a:schemeClr val="dk1"/>
+                        </a:effectRef>
+                        <a:fontRef idx="minor">
+                          <a:schemeClr val="lt1"/>
+                        </a:fontRef>
+                      </wps:style>
+                      <wps:txbx>
+                        <w:txbxContent>
+                          <w:p>
+                            <w:pPr>
+                              <w:jc w:val="center"/>
+                              <w:rPr>
+                                <w:lang w:val="es-ES"/>
+                              </w:rPr>
+                            </w:pPr>
+                            <w:r>
+                              <w:rPr>
+                                <w:lang w:val="es-ES"/>
+                              </w:rPr>
+                              <w:t>Como: Programador BackEnd</w:t>
+                            </w:r>
+                          </w:p>
+                          <w:p>
+                            <w:pPr>
+                              <w:jc w:val="center"/>
+                              <w:rPr>
+                                <w:u w:val="single"/>
+                                <w:lang w:val="es-ES"/>
+                              </w:rPr>
+                            </w:pPr>
+                            <w:r>
+                              <w:rPr>
+                                <w:lang w:val="es-ES"/>
+                              </w:rPr>
+                              <w:t xml:space="preserve">Quiero: </w:t>
+                            </w:r>
+                            <w:r>
+                              <w:rPr>
+                                <w:lang w:val="es-ES"/>
+                              </w:rPr>
+                              <w:t>Crear las API necesarias desde el BackEnd</w:t>
+                            </w:r>
+                          </w:p>
+                          <w:p>
+                            <w:pPr>
+                              <w:jc w:val="center"/>
+                              <w:rPr>
+                                <w:lang w:val="es-ES"/>
+                              </w:rPr>
+                            </w:pPr>
+                            <w:r>
+                              <w:rPr>
+                                <w:lang w:val="es-ES"/>
+                              </w:rPr>
+                              <w:t>Para: Mi portfolio</w:t>
+                            </w:r>
+                          </w:p>
+                        </w:txbxContent>
+                      </wps:txbx>
+                      <wps:bodyPr rot="0" spcFirstLastPara="0" vertOverflow="overflow" horzOverflow="overflow" vert="horz" wrap="square" lIns="91440" tIns="45720" rIns="91440" bIns="45720" numCol="1" spcCol="0" rtlCol="0" fromWordArt="0" anchor="ctr" anchorCtr="0" forceAA="0" compatLnSpc="1">
+                        <a:prstTxWarp prst="textNoShape">
+                          <a:avLst/>
+                        </a:prstTxWarp>
+                        <a:noAutofit/>
+                      </wps:bodyPr>
+                    </wps:wsp>
+                  </a:graphicData>
+                </a:graphic>
+              </wp:anchor>
+            </w:drawing>
+          </mc:Choice>
+          <mc:Fallback>
+            <w:pict>
+              <v:rect w14:anchorId="4A2D7D4B" id="Rectángulo 29" o:spid="_x0000_s1054" style="position:absolute;left:0;text-align:left;margin-left:6.25pt;margin-top:20.95pt;width:147.75pt;height:108pt;z-index:251694080;visibility:visible;mso-wrap-style:square;mso-wrap-distance-left:9pt;mso-wrap-distance-top:0;mso-wrap-distance-right:9pt;mso-wrap-distance-bottom:0;mso-position-horizontal:absolute;mso-position-horizontal-relative:text;mso-position-vertical:absolute;mso-position-vertical-relative:text;v-text-anchor:middle" o:gfxdata="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" fillcolor="#101010 [3024]" strokecolor="black [3200]" strokeweight=".5pt">
+                <v:fill color2="black [3168]" rotate="t" colors="0 #454545;.5 black;1 black" focus="100%" type="gradient">
+                  <o:fill v:ext="view" type="gradientUnscaled"/>
+                </v:fill>
+                <v:textbox>
+                  <w:txbxContent>
+                    <w:p>
+                      <w:pPr>
+                        <w:jc w:val="center"/>
+                        <w:rPr>
+                          <w:lang w:val="es-ES"/>
+                        </w:rPr>
+                      </w:pPr>
+                      <w:r>
+                        <w:rPr>
+                          <w:lang w:val="es-ES"/>
+                        </w:rPr>
+                        <w:t>Como: Programador BackEnd</w:t>
+                      </w:r>
+                    </w:p>
+                    <w:p>
+                      <w:pPr>
+                        <w:jc w:val="center"/>
+                        <w:rPr>
+                          <w:u w:val="single"/>
+                          <w:lang w:val="es-ES"/>
+                        </w:rPr>
+                      </w:pPr>
+                      <w:r>
+                        <w:rPr>
+                          <w:lang w:val="es-ES"/>
+                        </w:rPr>
+                        <w:t xml:space="preserve">Quiero: </w:t>
+                      </w:r>
+                      <w:r>
+                        <w:rPr>
+                          <w:lang w:val="es-ES"/>
+                        </w:rPr>
+                        <w:t>Crear las API necesarias desde el BackEnd</w:t>
+                      </w:r>
+                    </w:p>
+                    <w:p>
+                      <w:pPr>
+                        <w:jc w:val="center"/>
+                        <w:rPr>
+                          <w:lang w:val="es-ES"/>
+                        </w:rPr>
+                      </w:pPr>
+                      <w:r>
+                        <w:rPr>
+                          <w:lang w:val="es-ES"/>
+                        </w:rPr>
+                        <w:t>Para: Mi portfolio</w:t>
+                      </w:r>
+                    </w:p>
+                  </w:txbxContent>
+                </v:textbox>
+              </v:rect>
+            </w:pict>
+          </mc:Fallback>
+        </mc:AlternateContent>
+      </w:r>
+      <w:r>
+        <w:rPr>
+          <w:lang w:val="es-ES"/>
+        </w:rPr>
+        <w:t>Historias de usuario:  Tareas.</w:t>
+      </w:r>
+    </w:p>
+    <w:p>
+      <w:pPr>
+        <w:rPr>
+          <w:lang w:val="es-ES"/>
+        </w:rPr>
+      </w:pPr>
+    </w:p>
+    <w:p>
+      <w:pPr>
+        <w:rPr>
+          <w:lang w:val="es-ES"/>
+        </w:rPr>
+      </w:pPr>
+    </w:p>
+    <w:p>
+      <w:pPr>
+        <w:rPr>
+          <w:lang w:val="es-ES"/>
+        </w:rPr>
+      </w:pPr>
+    </w:p>
+    <w:p>
+      <w:pPr>
+        <w:rPr>
+          <w:lang w:val="es-ES"/>
+        </w:rPr>
+      </w:pPr>
+    </w:p>
+    <w:p>
+      <w:pPr>
+        <w:rPr>
+          <w:lang w:val="es-ES"/>
+        </w:rPr>
+      </w:pPr>
+    </w:p>
+    <w:p>
+      <w:pPr>
+        <w:rPr>
+          <w:u w:val="single"/>
+          <w:lang w:val="es-ES"/>
+        </w:rPr>
+      </w:pPr>
     </w:p>
     <w:p>
       <w:pPr>
@@ -7918,7 +8724,7 @@
 </file>
 
 <file path=customXml/itemProps1.xml><?xml version="1.0" encoding="utf-8"?>
-<ds:datastoreItem xmlns:ds="http://schemas.openxmlformats.org/officeDocument/2006/customXml" ds:itemID="{7702EC9C-4C05-4E61-AE73-B6B20D7C35A4}">
+<ds:datastoreItem xmlns:ds="http://schemas.openxmlformats.org/officeDocument/2006/customXml" ds:itemID="{6718F78D-A177-49C9-9E90-F47D9C7306B0}">
   <ds:schemaRefs>
     <ds:schemaRef ds:uri="http://schemas.openxmlformats.org/officeDocument/2006/bibliography"/>
   </ds:schemaRefs>

</xml_diff>

<commit_message>
Se corrigieron algunos bugs.
</commit_message>
<xml_diff>
--- a/Guia de Proyecto Final.docx
+++ b/Guia de Proyecto Final.docx
@@ -3443,14 +3443,14 @@
                         </a:effectLst>
                       </wps:spPr>
                       <wps:style>
-                        <a:lnRef idx="1">
-                          <a:schemeClr val="dk1"/>
+                        <a:lnRef idx="3">
+                          <a:schemeClr val="lt1"/>
                         </a:lnRef>
-                        <a:fillRef idx="3">
-                          <a:schemeClr val="dk1"/>
+                        <a:fillRef idx="1">
+                          <a:schemeClr val="accent1"/>
                         </a:fillRef>
-                        <a:effectRef idx="2">
-                          <a:schemeClr val="dk1"/>
+                        <a:effectRef idx="1">
+                          <a:schemeClr val="accent1"/>
                         </a:effectRef>
                         <a:fontRef idx="minor">
                           <a:schemeClr val="lt1"/>
@@ -3537,10 +3537,7 @@
           </mc:Choice>
           <mc:Fallback>
             <w:pict>
-              <v:rect id="Rectángulo 15" o:spid="_x0000_s1039" style="position:absolute;margin-left:70.75pt;margin-top:1.15pt;width:158.5pt;height:97.75pt;z-index:251674624;visibility:visible;mso-wrap-style:square;mso-height-percent:0;mso-wrap-distance-left:9pt;mso-wrap-distance-top:0;mso-wrap-distance-right:9pt;mso-wrap-distance-bottom:0;mso-position-horizontal:absolute;mso-position-horizontal-relative:text;mso-position-vertical:absolute;mso-position-vertical-relative:text;mso-height-percent:0;mso-height-relative:margin;v-text-anchor:middle" o:gfxdata="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" fillcolor="#101010 [3024]" strokecolor="black [3200]" strokeweight=".5pt">
-                <v:fill color2="black [3168]" rotate="t" colors="0 #454545;.5 black;1 black" focus="100%" type="gradient">
-                  <o:fill v:ext="view" type="gradientUnscaled"/>
-                </v:fill>
+              <v:rect id="Rectángulo 15" o:spid="_x0000_s1039" style="position:absolute;margin-left:70.75pt;margin-top:1.15pt;width:158.5pt;height:97.75pt;z-index:251674624;visibility:visible;mso-wrap-style:square;mso-height-percent:0;mso-wrap-distance-left:9pt;mso-wrap-distance-top:0;mso-wrap-distance-right:9pt;mso-wrap-distance-bottom:0;mso-position-horizontal:absolute;mso-position-horizontal-relative:text;mso-position-vertical:absolute;mso-position-vertical-relative:text;mso-height-percent:0;mso-height-relative:margin;v-text-anchor:middle" o:gfxdata="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" fillcolor="#5b9bd5 [3204]" strokecolor="white [3201]" strokeweight="1.5pt">
                 <v:shadow on="t" color="black" opacity="26214f" origin=".5,-.5" offset="-.74836mm,.74836mm"/>
                 <v:textbox>
                   <w:txbxContent>
@@ -7444,8 +7441,6 @@
         </w:rPr>
         <w:t xml:space="preserve">: </w:t>
       </w:r>
-      <w:bookmarkStart w:id="0" w:name="_GoBack"/>
-      <w:bookmarkEnd w:id="0"/>
     </w:p>
     <w:p>
       <w:pPr>
@@ -7516,71 +7511,91 @@
           <w:numId w:val="7"/>
         </w:numPr>
         <w:rPr>
+          <w:lang w:val="es-ES"/>
+        </w:rPr>
+      </w:pPr>
+      <w:r>
+        <w:rPr>
           <w:b/>
-          <w:u w:val="single"/>
-          <w:lang w:val="es-ES"/>
-        </w:rPr>
-      </w:pPr>
+          <w:lang w:val="es-ES"/>
+        </w:rPr>
+        <w:t>Nombre de usuario:</w:t>
+      </w:r>
+      <w:r>
+        <w:rPr>
+          <w:lang w:val="es-ES"/>
+        </w:rPr>
+        <w:t xml:space="preserve"> </w:t>
+      </w:r>
+      <w:r>
+        <w:rPr>
+          <w:color w:val="538135" w:themeColor="accent6" w:themeShade="BF"/>
+          <w:lang w:val="es-ES"/>
+        </w:rPr>
+        <w:t>rodrigouser,</w:t>
+      </w:r>
+      <w:r>
+        <w:rPr>
+          <w:lang w:val="es-ES"/>
+        </w:rPr>
+        <w:t xml:space="preserve"> </w:t>
+      </w:r>
       <w:r>
         <w:rPr>
           <w:b/>
           <w:lang w:val="es-ES"/>
         </w:rPr>
-        <w:t>Nombre de usuario:</w:t>
-      </w:r>
-      <w:r>
-        <w:rPr>
+        <w:t>Contraseña</w:t>
+      </w:r>
+      <w:r>
+        <w:rPr>
+          <w:b/>
+          <w:lang w:val="es-ES"/>
+        </w:rPr>
+        <w:t>:</w:t>
+      </w:r>
+      <w:r>
+        <w:rPr>
+          <w:b/>
           <w:lang w:val="es-ES"/>
         </w:rPr>
         <w:t xml:space="preserve"> </w:t>
       </w:r>
       <w:r>
         <w:rPr>
-          <w:color w:val="538135" w:themeColor="accent6" w:themeShade="BF"/>
-          <w:lang w:val="es-ES"/>
-        </w:rPr>
-        <w:t>user</w:t>
-      </w:r>
-      <w:r>
-        <w:rPr>
-          <w:lang w:val="es-ES"/>
-        </w:rPr>
-        <w:t xml:space="preserve">, </w:t>
+          <w:color w:val="70AD47" w:themeColor="accent6"/>
+          <w:lang w:val="es-ES"/>
+        </w:rPr>
+        <w:t>rodrigouser</w:t>
       </w:r>
       <w:r>
         <w:rPr>
           <w:b/>
           <w:lang w:val="es-ES"/>
         </w:rPr>
-        <w:t>Contraseña</w:t>
-      </w:r>
-      <w:r>
-        <w:rPr>
-          <w:b/>
-          <w:lang w:val="es-ES"/>
-        </w:rPr>
-        <w:t>:</w:t>
-      </w:r>
-      <w:r>
-        <w:rPr>
-          <w:b/>
+        <w:t>.</w:t>
+      </w:r>
+      <w:r>
+        <w:rPr>
           <w:lang w:val="es-ES"/>
         </w:rPr>
         <w:t xml:space="preserve"> </w:t>
       </w:r>
-      <w:r>
-        <w:rPr>
-          <w:color w:val="70AD47" w:themeColor="accent6"/>
-          <w:lang w:val="es-ES"/>
-        </w:rPr>
-        <w:t>admin</w:t>
-      </w:r>
-      <w:r>
-        <w:rPr>
-          <w:b/>
-          <w:lang w:val="es-ES"/>
-        </w:rPr>
-        <w:t>.</w:t>
+    </w:p>
+    <w:p>
+      <w:pPr>
+        <w:pStyle w:val="Citadestacada"/>
+        <w:rPr>
+          <w:lang w:val="es-ES"/>
+        </w:rPr>
+      </w:pPr>
+      <w:bookmarkStart w:id="0" w:name="_GoBack"/>
+      <w:bookmarkEnd w:id="0"/>
+      <w:r>
+        <w:rPr>
+          <w:lang w:val="es-ES"/>
+        </w:rPr>
+        <w:t>Módulo 9</w:t>
       </w:r>
     </w:p>
     <w:p>
@@ -7588,67 +7603,263 @@
         <w:pStyle w:val="Prrafodelista"/>
         <w:numPr>
           <w:ilvl w:val="0"/>
-          <w:numId w:val="7"/>
+          <w:numId w:val="8"/>
         </w:numPr>
-        <w:rPr>
-          <w:b/>
-          <w:u w:val="single"/>
-          <w:lang w:val="es-ES"/>
-        </w:rPr>
-      </w:pPr>
-      <w:r>
-        <w:rPr>
-          <w:b/>
-          <w:lang w:val="es-ES"/>
-        </w:rPr>
-        <w:t>Nombre de usuario:</w:t>
-      </w:r>
-      <w:r>
-        <w:rPr>
-          <w:lang w:val="es-ES"/>
-        </w:rPr>
-        <w:t xml:space="preserve"> </w:t>
-      </w:r>
-      <w:r>
-        <w:rPr>
-          <w:color w:val="70AD47" w:themeColor="accent6"/>
-          <w:lang w:val="es-ES"/>
-        </w:rPr>
-        <w:t>rodrigo</w:t>
-      </w:r>
-      <w:r>
-        <w:rPr>
-          <w:lang w:val="es-ES"/>
-        </w:rPr>
-        <w:t xml:space="preserve">, </w:t>
-      </w:r>
-      <w:r>
-        <w:rPr>
-          <w:b/>
-          <w:lang w:val="es-ES"/>
-        </w:rPr>
-        <w:t>Contrasaña</w:t>
-      </w:r>
-      <w:r>
-        <w:rPr>
-          <w:b/>
-          <w:lang w:val="es-ES"/>
-        </w:rPr>
-        <w:t xml:space="preserve">: </w:t>
-      </w:r>
-      <w:r>
-        <w:rPr>
-          <w:color w:val="70AD47" w:themeColor="accent6"/>
-          <w:lang w:val="es-ES"/>
-        </w:rPr>
-        <w:t>rodrigousuario</w:t>
-      </w:r>
-      <w:r>
-        <w:rPr>
-          <w:b/>
-          <w:lang w:val="es-ES"/>
-        </w:rPr>
-        <w:t>.</w:t>
+        <w:spacing w:line="256" w:lineRule="auto"/>
+        <w:rPr>
+          <w:lang w:val="es-ES"/>
+        </w:rPr>
+      </w:pPr>
+      <w:r>
+        <w:rPr>
+          <w:lang w:val="es-ES"/>
+        </w:rPr>
+        <w:t>Integración Front End Angular y Back End Spring Boot con seguridad JWT, Solo si quieres profundizar en la implementación más avanzada puedes implementar JWT</w:t>
+      </w:r>
+    </w:p>
+    <w:p>
+      <w:pPr>
+        <w:pStyle w:val="Prrafodelista"/>
+        <w:numPr>
+          <w:ilvl w:val="0"/>
+          <w:numId w:val="8"/>
+        </w:numPr>
+        <w:spacing w:line="256" w:lineRule="auto"/>
+        <w:rPr>
+          <w:lang w:val="es-ES"/>
+        </w:rPr>
+      </w:pPr>
+      <w:r>
+        <w:rPr>
+          <w:lang w:val="es-ES"/>
+        </w:rPr>
+        <w:t>Realizar el Deploy del proyecto</w:t>
+      </w:r>
+    </w:p>
+    <w:p>
+      <w:pPr>
+        <w:pStyle w:val="Prrafodelista"/>
+        <w:numPr>
+          <w:ilvl w:val="0"/>
+          <w:numId w:val="8"/>
+        </w:numPr>
+        <w:spacing w:line="256" w:lineRule="auto"/>
+        <w:rPr>
+          <w:lang w:val="es-ES"/>
+        </w:rPr>
+      </w:pPr>
+      <w:r>
+        <w:rPr>
+          <w:lang w:val="es-ES"/>
+        </w:rPr>
+        <w:t xml:space="preserve">Tiempo Estimado: 5 hs </w:t>
+      </w:r>
+    </w:p>
+    <w:p>
+      <w:pPr>
+        <w:pStyle w:val="Prrafodelista"/>
+        <w:numPr>
+          <w:ilvl w:val="0"/>
+          <w:numId w:val="8"/>
+        </w:numPr>
+        <w:spacing w:line="256" w:lineRule="auto"/>
+        <w:rPr>
+          <w:lang w:val="es-ES"/>
+        </w:rPr>
+      </w:pPr>
+      <w:r>
+        <w:rPr>
+          <w:lang w:val="es-ES"/>
+        </w:rPr>
+        <w:t>Tiempo: 4 hs</w:t>
+      </w:r>
+    </w:p>
+    <w:p>
+      <w:pPr>
+        <w:pStyle w:val="Prrafodelista"/>
+        <w:numPr>
+          <w:ilvl w:val="0"/>
+          <w:numId w:val="8"/>
+        </w:numPr>
+        <w:spacing w:line="256" w:lineRule="auto"/>
+        <w:rPr>
+          <w:lang w:val="es-ES"/>
+        </w:rPr>
+      </w:pPr>
+      <w:r>
+        <w:rPr>
+          <w:noProof/>
+        </w:rPr>
+        <mc:AlternateContent>
+          <mc:Choice Requires="wps">
+            <w:drawing>
+              <wp:anchor distT="0" distB="0" distL="114300" distR="114300" simplePos="0" relativeHeight="251698176" behindDoc="0" locked="0" layoutInCell="1" allowOverlap="1">
+                <wp:simplePos x="0" y="0"/>
+                <wp:positionH relativeFrom="column">
+                  <wp:posOffset>242570</wp:posOffset>
+                </wp:positionH>
+                <wp:positionV relativeFrom="paragraph">
+                  <wp:posOffset>250825</wp:posOffset>
+                </wp:positionV>
+                <wp:extent cx="1938020" cy="1405890"/>
+                <wp:effectExtent l="0" t="0" r="24130" b="22860"/>
+                <wp:wrapNone/>
+                <wp:docPr id="30" name="Rectángulo 30"/>
+                <wp:cNvGraphicFramePr/>
+                <a:graphic xmlns:a="http://schemas.openxmlformats.org/drawingml/2006/main">
+                  <a:graphicData uri="http://schemas.microsoft.com/office/word/2010/wordprocessingShape">
+                    <wps:wsp>
+                      <wps:cNvSpPr/>
+                      <wps:spPr>
+                        <a:xfrm>
+                          <a:off x="0" y="0"/>
+                          <a:ext cx="1937385" cy="1405255"/>
+                        </a:xfrm>
+                        <a:prstGeom prst="rect">
+                          <a:avLst/>
+                        </a:prstGeom>
+                        <a:ln/>
+                      </wps:spPr>
+                      <wps:style>
+                        <a:lnRef idx="1">
+                          <a:schemeClr val="accent1"/>
+                        </a:lnRef>
+                        <a:fillRef idx="3">
+                          <a:schemeClr val="accent1"/>
+                        </a:fillRef>
+                        <a:effectRef idx="2">
+                          <a:schemeClr val="accent1"/>
+                        </a:effectRef>
+                        <a:fontRef idx="minor">
+                          <a:schemeClr val="lt1"/>
+                        </a:fontRef>
+                      </wps:style>
+                      <wps:txbx>
+                        <w:txbxContent>
+                          <w:p>
+                            <w:pPr>
+                              <w:jc w:val="center"/>
+                              <w:rPr>
+                                <w:lang w:val="es-ES"/>
+                              </w:rPr>
+                            </w:pPr>
+                            <w:r>
+                              <w:rPr>
+                                <w:lang w:val="es-ES"/>
+                              </w:rPr>
+                              <w:t>Como: Programador Full Stack</w:t>
+                            </w:r>
+                          </w:p>
+                          <w:p>
+                            <w:pPr>
+                              <w:jc w:val="center"/>
+                              <w:rPr>
+                                <w:lang w:val="es-ES"/>
+                              </w:rPr>
+                            </w:pPr>
+                            <w:r>
+                              <w:rPr>
+                                <w:lang w:val="es-ES"/>
+                              </w:rPr>
+                              <w:t>Quiero: Implementar seguridad JWT.</w:t>
+                            </w:r>
+                          </w:p>
+                          <w:p>
+                            <w:pPr>
+                              <w:jc w:val="center"/>
+                              <w:rPr>
+                                <w:lang w:val="es-ES"/>
+                              </w:rPr>
+                            </w:pPr>
+                            <w:r>
+                              <w:rPr>
+                                <w:lang w:val="es-ES"/>
+                              </w:rPr>
+                              <w:t>Para: Mi portfolio</w:t>
+                            </w:r>
+                          </w:p>
+                        </w:txbxContent>
+                      </wps:txbx>
+                      <wps:bodyPr rot="0" spcFirstLastPara="0" vertOverflow="overflow" horzOverflow="overflow" vert="horz" wrap="square" lIns="91440" tIns="45720" rIns="91440" bIns="45720" numCol="1" spcCol="0" rtlCol="0" fromWordArt="0" anchor="ctr" anchorCtr="0" forceAA="0" compatLnSpc="1">
+                        <a:prstTxWarp prst="textNoShape">
+                          <a:avLst/>
+                        </a:prstTxWarp>
+                        <a:noAutofit/>
+                      </wps:bodyPr>
+                    </wps:wsp>
+                  </a:graphicData>
+                </a:graphic>
+                <wp14:sizeRelH relativeFrom="page">
+                  <wp14:pctWidth>0</wp14:pctWidth>
+                </wp14:sizeRelH>
+                <wp14:sizeRelV relativeFrom="page">
+                  <wp14:pctHeight>0</wp14:pctHeight>
+                </wp14:sizeRelV>
+              </wp:anchor>
+            </w:drawing>
+          </mc:Choice>
+          <mc:Fallback>
+            <w:pict>
+              <v:rect id="Rectángulo 30" o:spid="_x0000_s1055" style="position:absolute;left:0;text-align:left;margin-left:19.1pt;margin-top:19.75pt;width:152.6pt;height:110.7pt;z-index:251698176;visibility:visible;mso-wrap-style:square;mso-width-percent:0;mso-height-percent:0;mso-wrap-distance-left:9pt;mso-wrap-distance-top:0;mso-wrap-distance-right:9pt;mso-wrap-distance-bottom:0;mso-position-horizontal:absolute;mso-position-horizontal-relative:text;mso-position-vertical:absolute;mso-position-vertical-relative:text;mso-width-percent:0;mso-height-percent:0;mso-width-relative:page;mso-height-relative:page;v-text-anchor:middle" o:gfxdata="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" fillcolor="#65a0d7 [3028]" strokecolor="#5b9bd5 [3204]" strokeweight=".5pt">
+                <v:fill color2="#5898d4 [3172]" rotate="t" colors="0 #71a6db;.5 #559bdb;1 #438ac9" focus="100%" type="gradient">
+                  <o:fill v:ext="view" type="gradientUnscaled"/>
+                </v:fill>
+                <v:textbox>
+                  <w:txbxContent>
+                    <w:p>
+                      <w:pPr>
+                        <w:jc w:val="center"/>
+                        <w:rPr>
+                          <w:lang w:val="es-ES"/>
+                        </w:rPr>
+                      </w:pPr>
+                      <w:r>
+                        <w:rPr>
+                          <w:lang w:val="es-ES"/>
+                        </w:rPr>
+                        <w:t>Como: Programador Full Stack</w:t>
+                      </w:r>
+                    </w:p>
+                    <w:p>
+                      <w:pPr>
+                        <w:jc w:val="center"/>
+                        <w:rPr>
+                          <w:lang w:val="es-ES"/>
+                        </w:rPr>
+                      </w:pPr>
+                      <w:r>
+                        <w:rPr>
+                          <w:lang w:val="es-ES"/>
+                        </w:rPr>
+                        <w:t>Quiero: Implementar seguridad JWT.</w:t>
+                      </w:r>
+                    </w:p>
+                    <w:p>
+                      <w:pPr>
+                        <w:jc w:val="center"/>
+                        <w:rPr>
+                          <w:lang w:val="es-ES"/>
+                        </w:rPr>
+                      </w:pPr>
+                      <w:r>
+                        <w:rPr>
+                          <w:lang w:val="es-ES"/>
+                        </w:rPr>
+                        <w:t>Para: Mi portfolio</w:t>
+                      </w:r>
+                    </w:p>
+                  </w:txbxContent>
+                </v:textbox>
+              </v:rect>
+            </w:pict>
+          </mc:Fallback>
+        </mc:AlternateContent>
+      </w:r>
+      <w:r>
+        <w:rPr>
+          <w:lang w:val="es-ES"/>
+        </w:rPr>
+        <w:t>Historias de usuario:  Tareas.</w:t>
       </w:r>
     </w:p>
     <w:p>
@@ -8364,6 +8575,18 @@
   </w:num>
   <w:num w:numId="7">
     <w:abstractNumId w:val="4"/>
+  </w:num>
+  <w:num w:numId="8">
+    <w:abstractNumId w:val="1"/>
+    <w:lvlOverride w:ilvl="0"/>
+    <w:lvlOverride w:ilvl="1"/>
+    <w:lvlOverride w:ilvl="2"/>
+    <w:lvlOverride w:ilvl="3"/>
+    <w:lvlOverride w:ilvl="4"/>
+    <w:lvlOverride w:ilvl="5"/>
+    <w:lvlOverride w:ilvl="6"/>
+    <w:lvlOverride w:ilvl="7"/>
+    <w:lvlOverride w:ilvl="8"/>
   </w:num>
 </w:numbering>
 </file>
@@ -9148,7 +9371,7 @@
 </file>
 
 <file path=customXml/itemProps1.xml><?xml version="1.0" encoding="utf-8"?>
-<ds:datastoreItem xmlns:ds="http://schemas.openxmlformats.org/officeDocument/2006/customXml" ds:itemID="{FACBAA89-0194-4F26-9F46-BDE1F8696A11}">
+<ds:datastoreItem xmlns:ds="http://schemas.openxmlformats.org/officeDocument/2006/customXml" ds:itemID="{07CAB5DF-FDA6-4F5E-91CE-E338220EEE66}">
   <ds:schemaRefs>
     <ds:schemaRef ds:uri="http://schemas.openxmlformats.org/officeDocument/2006/bibliography"/>
   </ds:schemaRefs>

</xml_diff>

<commit_message>
Se modificó el Readme.md
</commit_message>
<xml_diff>
--- a/Guia de Proyecto Final.docx
+++ b/Guia de Proyecto Final.docx
@@ -7505,82 +7505,11 @@
     </w:p>
     <w:p>
       <w:pPr>
-        <w:pStyle w:val="Prrafodelista"/>
-        <w:numPr>
-          <w:ilvl w:val="0"/>
-          <w:numId w:val="7"/>
-        </w:numPr>
-        <w:rPr>
-          <w:lang w:val="es-ES"/>
-        </w:rPr>
-      </w:pPr>
-      <w:r>
-        <w:rPr>
-          <w:b/>
-          <w:lang w:val="es-ES"/>
-        </w:rPr>
-        <w:t>Nombre de usuario:</w:t>
-      </w:r>
-      <w:r>
-        <w:rPr>
-          <w:lang w:val="es-ES"/>
-        </w:rPr>
-        <w:t xml:space="preserve"> </w:t>
-      </w:r>
-      <w:r>
-        <w:rPr>
-          <w:color w:val="538135" w:themeColor="accent6" w:themeShade="BF"/>
-          <w:lang w:val="es-ES"/>
-        </w:rPr>
-        <w:t>rodrigouser,</w:t>
-      </w:r>
-      <w:r>
-        <w:rPr>
-          <w:lang w:val="es-ES"/>
-        </w:rPr>
-        <w:t xml:space="preserve"> </w:t>
-      </w:r>
-      <w:r>
-        <w:rPr>
-          <w:b/>
-          <w:lang w:val="es-ES"/>
-        </w:rPr>
-        <w:t>Contraseña</w:t>
-      </w:r>
-      <w:r>
-        <w:rPr>
-          <w:b/>
-          <w:lang w:val="es-ES"/>
-        </w:rPr>
-        <w:t>:</w:t>
-      </w:r>
-      <w:r>
-        <w:rPr>
-          <w:b/>
-          <w:lang w:val="es-ES"/>
-        </w:rPr>
-        <w:t xml:space="preserve"> </w:t>
-      </w:r>
-      <w:r>
-        <w:rPr>
-          <w:color w:val="70AD47" w:themeColor="accent6"/>
-          <w:lang w:val="es-ES"/>
-        </w:rPr>
-        <w:t>rodrigouser</w:t>
-      </w:r>
-      <w:r>
-        <w:rPr>
-          <w:b/>
-          <w:lang w:val="es-ES"/>
-        </w:rPr>
-        <w:t>.</w:t>
-      </w:r>
-      <w:r>
-        <w:rPr>
-          <w:lang w:val="es-ES"/>
-        </w:rPr>
-        <w:t xml:space="preserve"> </w:t>
-      </w:r>
+        <w:ind w:left="1080"/>
+        <w:rPr>
+          <w:lang w:val="es-ES"/>
+        </w:rPr>
+      </w:pPr>
     </w:p>
     <w:p>
       <w:pPr>
@@ -7589,8 +7518,6 @@
           <w:lang w:val="es-ES"/>
         </w:rPr>
       </w:pPr>
-      <w:bookmarkStart w:id="0" w:name="_GoBack"/>
-      <w:bookmarkEnd w:id="0"/>
       <w:r>
         <w:rPr>
           <w:lang w:val="es-ES"/>
@@ -7869,6 +7796,86 @@
         </w:rPr>
       </w:pPr>
     </w:p>
+    <w:p>
+      <w:pPr>
+        <w:pStyle w:val="Citadestacada"/>
+        <w:rPr>
+          <w:lang w:val="es-ES"/>
+        </w:rPr>
+      </w:pPr>
+      <w:r>
+        <w:rPr>
+          <w:lang w:val="es-ES"/>
+        </w:rPr>
+        <w:lastRenderedPageBreak/>
+        <w:t>Extra</w:t>
+      </w:r>
+    </w:p>
+    <w:p>
+      <w:pPr>
+        <w:pStyle w:val="Prrafodelista"/>
+        <w:numPr>
+          <w:ilvl w:val="0"/>
+          <w:numId w:val="9"/>
+        </w:numPr>
+        <w:rPr>
+          <w:lang w:val="es-ES"/>
+        </w:rPr>
+      </w:pPr>
+      <w:r>
+        <w:rPr>
+          <w:lang w:val="es-ES"/>
+        </w:rPr>
+        <w:t>Se añadió un modo oscuro.</w:t>
+      </w:r>
+    </w:p>
+    <w:p>
+      <w:pPr>
+        <w:pStyle w:val="Prrafodelista"/>
+        <w:numPr>
+          <w:ilvl w:val="0"/>
+          <w:numId w:val="9"/>
+        </w:numPr>
+        <w:rPr>
+          <w:lang w:val="es-ES"/>
+        </w:rPr>
+      </w:pPr>
+      <w:r>
+        <w:rPr>
+          <w:lang w:val="es-ES"/>
+        </w:rPr>
+        <w:t>Se añadió un loader para los tiempos de espera entre que carga los componentes y las peticiones HTTP.</w:t>
+      </w:r>
+    </w:p>
+    <w:p>
+      <w:pPr>
+        <w:rPr>
+          <w:lang w:val="es-ES"/>
+        </w:rPr>
+      </w:pPr>
+    </w:p>
+    <w:p>
+      <w:pPr>
+        <w:rPr>
+          <w:lang w:val="es-ES"/>
+        </w:rPr>
+      </w:pPr>
+    </w:p>
+    <w:p>
+      <w:pPr>
+        <w:rPr>
+          <w:lang w:val="es-ES"/>
+        </w:rPr>
+      </w:pPr>
+      <w:r>
+        <w:rPr>
+          <w:lang w:val="es-ES"/>
+        </w:rPr>
+        <w:t>Fin.</w:t>
+      </w:r>
+      <w:bookmarkStart w:id="0" w:name="_GoBack"/>
+      <w:bookmarkEnd w:id="0"/>
+    </w:p>
     <w:sectPr>
       <w:pgSz w:w="12240" w:h="15840"/>
       <w:pgMar w:top="1417" w:right="1701" w:bottom="1417" w:left="1701" w:header="708" w:footer="708" w:gutter="0"/>
@@ -8549,6 +8556,119 @@
       <w:lvlJc w:val="left"/>
       <w:pPr>
         <w:ind w:left="6534" w:hanging="360"/>
+      </w:pPr>
+      <w:rPr>
+        <w:rFonts w:ascii="Wingdings" w:hAnsi="Wingdings" w:hint="default"/>
+      </w:rPr>
+    </w:lvl>
+  </w:abstractNum>
+  <w:abstractNum w:abstractNumId="6" w15:restartNumberingAfterBreak="0">
+    <w:nsid w:val="658F5ECF"/>
+    <w:multiLevelType w:val="hybridMultilevel"/>
+    <w:tmpl w:val="FE50F5B8"/>
+    <w:lvl w:ilvl="0" w:tplc="04090001">
+      <w:start w:val="1"/>
+      <w:numFmt w:val="bullet"/>
+      <w:lvlText w:val=""/>
+      <w:lvlJc w:val="left"/>
+      <w:pPr>
+        <w:ind w:left="1440" w:hanging="360"/>
+      </w:pPr>
+      <w:rPr>
+        <w:rFonts w:ascii="Symbol" w:hAnsi="Symbol" w:hint="default"/>
+      </w:rPr>
+    </w:lvl>
+    <w:lvl w:ilvl="1" w:tplc="04090003" w:tentative="1">
+      <w:start w:val="1"/>
+      <w:numFmt w:val="bullet"/>
+      <w:lvlText w:val="o"/>
+      <w:lvlJc w:val="left"/>
+      <w:pPr>
+        <w:ind w:left="2160" w:hanging="360"/>
+      </w:pPr>
+      <w:rPr>
+        <w:rFonts w:ascii="Courier New" w:hAnsi="Courier New" w:cs="Courier New" w:hint="default"/>
+      </w:rPr>
+    </w:lvl>
+    <w:lvl w:ilvl="2" w:tplc="04090005" w:tentative="1">
+      <w:start w:val="1"/>
+      <w:numFmt w:val="bullet"/>
+      <w:lvlText w:val=""/>
+      <w:lvlJc w:val="left"/>
+      <w:pPr>
+        <w:ind w:left="2880" w:hanging="360"/>
+      </w:pPr>
+      <w:rPr>
+        <w:rFonts w:ascii="Wingdings" w:hAnsi="Wingdings" w:hint="default"/>
+      </w:rPr>
+    </w:lvl>
+    <w:lvl w:ilvl="3" w:tplc="04090001" w:tentative="1">
+      <w:start w:val="1"/>
+      <w:numFmt w:val="bullet"/>
+      <w:lvlText w:val=""/>
+      <w:lvlJc w:val="left"/>
+      <w:pPr>
+        <w:ind w:left="3600" w:hanging="360"/>
+      </w:pPr>
+      <w:rPr>
+        <w:rFonts w:ascii="Symbol" w:hAnsi="Symbol" w:hint="default"/>
+      </w:rPr>
+    </w:lvl>
+    <w:lvl w:ilvl="4" w:tplc="04090003" w:tentative="1">
+      <w:start w:val="1"/>
+      <w:numFmt w:val="bullet"/>
+      <w:lvlText w:val="o"/>
+      <w:lvlJc w:val="left"/>
+      <w:pPr>
+        <w:ind w:left="4320" w:hanging="360"/>
+      </w:pPr>
+      <w:rPr>
+        <w:rFonts w:ascii="Courier New" w:hAnsi="Courier New" w:cs="Courier New" w:hint="default"/>
+      </w:rPr>
+    </w:lvl>
+    <w:lvl w:ilvl="5" w:tplc="04090005" w:tentative="1">
+      <w:start w:val="1"/>
+      <w:numFmt w:val="bullet"/>
+      <w:lvlText w:val=""/>
+      <w:lvlJc w:val="left"/>
+      <w:pPr>
+        <w:ind w:left="5040" w:hanging="360"/>
+      </w:pPr>
+      <w:rPr>
+        <w:rFonts w:ascii="Wingdings" w:hAnsi="Wingdings" w:hint="default"/>
+      </w:rPr>
+    </w:lvl>
+    <w:lvl w:ilvl="6" w:tplc="04090001" w:tentative="1">
+      <w:start w:val="1"/>
+      <w:numFmt w:val="bullet"/>
+      <w:lvlText w:val=""/>
+      <w:lvlJc w:val="left"/>
+      <w:pPr>
+        <w:ind w:left="5760" w:hanging="360"/>
+      </w:pPr>
+      <w:rPr>
+        <w:rFonts w:ascii="Symbol" w:hAnsi="Symbol" w:hint="default"/>
+      </w:rPr>
+    </w:lvl>
+    <w:lvl w:ilvl="7" w:tplc="04090003" w:tentative="1">
+      <w:start w:val="1"/>
+      <w:numFmt w:val="bullet"/>
+      <w:lvlText w:val="o"/>
+      <w:lvlJc w:val="left"/>
+      <w:pPr>
+        <w:ind w:left="6480" w:hanging="360"/>
+      </w:pPr>
+      <w:rPr>
+        <w:rFonts w:ascii="Courier New" w:hAnsi="Courier New" w:cs="Courier New" w:hint="default"/>
+      </w:rPr>
+    </w:lvl>
+    <w:lvl w:ilvl="8" w:tplc="04090005" w:tentative="1">
+      <w:start w:val="1"/>
+      <w:numFmt w:val="bullet"/>
+      <w:lvlText w:val=""/>
+      <w:lvlJc w:val="left"/>
+      <w:pPr>
+        <w:ind w:left="7200" w:hanging="360"/>
       </w:pPr>
       <w:rPr>
         <w:rFonts w:ascii="Wingdings" w:hAnsi="Wingdings" w:hint="default"/>
@@ -8578,15 +8698,9 @@
   </w:num>
   <w:num w:numId="8">
     <w:abstractNumId w:val="1"/>
-    <w:lvlOverride w:ilvl="0"/>
-    <w:lvlOverride w:ilvl="1"/>
-    <w:lvlOverride w:ilvl="2"/>
-    <w:lvlOverride w:ilvl="3"/>
-    <w:lvlOverride w:ilvl="4"/>
-    <w:lvlOverride w:ilvl="5"/>
-    <w:lvlOverride w:ilvl="6"/>
-    <w:lvlOverride w:ilvl="7"/>
-    <w:lvlOverride w:ilvl="8"/>
+  </w:num>
+  <w:num w:numId="9">
+    <w:abstractNumId w:val="6"/>
   </w:num>
 </w:numbering>
 </file>
@@ -9371,7 +9485,7 @@
 </file>
 
 <file path=customXml/itemProps1.xml><?xml version="1.0" encoding="utf-8"?>
-<ds:datastoreItem xmlns:ds="http://schemas.openxmlformats.org/officeDocument/2006/customXml" ds:itemID="{07CAB5DF-FDA6-4F5E-91CE-E338220EEE66}">
+<ds:datastoreItem xmlns:ds="http://schemas.openxmlformats.org/officeDocument/2006/customXml" ds:itemID="{C726756F-8AD6-44ED-82C2-BE1FEFD13990}">
   <ds:schemaRefs>
     <ds:schemaRef ds:uri="http://schemas.openxmlformats.org/officeDocument/2006/bibliography"/>
   </ds:schemaRefs>

</xml_diff>

<commit_message>
Se modifico el .docx .
</commit_message>
<xml_diff>
--- a/Guia de Proyecto Final.docx
+++ b/Guia de Proyecto Final.docx
@@ -7473,8 +7473,10 @@
           <w:color w:val="5B9BD5" w:themeColor="accent1"/>
           <w:lang w:val="es-ES"/>
         </w:rPr>
-        <w:t>admin</w:t>
-      </w:r>
+        <w:t>rodrigAdmin</w:t>
+      </w:r>
+      <w:bookmarkStart w:id="0" w:name="_GoBack"/>
+      <w:bookmarkEnd w:id="0"/>
       <w:r>
         <w:rPr>
           <w:lang w:val="es-ES"/>
@@ -7493,7 +7495,7 @@
           <w:color w:val="5B9BD5" w:themeColor="accent1"/>
           <w:lang w:val="es-ES"/>
         </w:rPr>
-        <w:t>admin</w:t>
+        <w:t>R0drigoAdmin22</w:t>
       </w:r>
       <w:r>
         <w:rPr>
@@ -7873,8 +7875,6 @@
         </w:rPr>
         <w:t>Fin.</w:t>
       </w:r>
-      <w:bookmarkStart w:id="0" w:name="_GoBack"/>
-      <w:bookmarkEnd w:id="0"/>
     </w:p>
     <w:sectPr>
       <w:pgSz w:w="12240" w:h="15840"/>
@@ -9485,7 +9485,7 @@
 </file>
 
 <file path=customXml/itemProps1.xml><?xml version="1.0" encoding="utf-8"?>
-<ds:datastoreItem xmlns:ds="http://schemas.openxmlformats.org/officeDocument/2006/customXml" ds:itemID="{C726756F-8AD6-44ED-82C2-BE1FEFD13990}">
+<ds:datastoreItem xmlns:ds="http://schemas.openxmlformats.org/officeDocument/2006/customXml" ds:itemID="{A3B95787-6966-4352-A671-F6E5B1606C0C}">
   <ds:schemaRefs>
     <ds:schemaRef ds:uri="http://schemas.openxmlformats.org/officeDocument/2006/bibliography"/>
   </ds:schemaRefs>

</xml_diff>

<commit_message>
Actualiacion en el .docx
</commit_message>
<xml_diff>
--- a/Guia de Proyecto Final.docx
+++ b/Guia de Proyecto Final.docx
@@ -7473,29 +7473,50 @@
           <w:color w:val="5B9BD5" w:themeColor="accent1"/>
           <w:lang w:val="es-ES"/>
         </w:rPr>
-        <w:t>rodrigAdmin</w:t>
+        <w:t>rodrig</w:t>
+      </w:r>
+      <w:r>
+        <w:rPr>
+          <w:color w:val="5B9BD5" w:themeColor="accent1"/>
+          <w:lang w:val="es-ES"/>
+        </w:rPr>
+        <w:t>o</w:t>
+      </w:r>
+      <w:r>
+        <w:rPr>
+          <w:color w:val="5B9BD5" w:themeColor="accent1"/>
+          <w:lang w:val="es-ES"/>
+        </w:rPr>
+        <w:t>Admin</w:t>
+      </w:r>
+      <w:r>
+        <w:rPr>
+          <w:lang w:val="es-ES"/>
+        </w:rPr>
+        <w:t xml:space="preserve">, </w:t>
+      </w:r>
+      <w:r>
+        <w:rPr>
+          <w:b/>
+          <w:lang w:val="es-ES"/>
+        </w:rPr>
+        <w:t xml:space="preserve">Contraseña: </w:t>
+      </w:r>
+      <w:r>
+        <w:rPr>
+          <w:color w:val="5B9BD5" w:themeColor="accent1"/>
+          <w:lang w:val="es-ES"/>
+        </w:rPr>
+        <w:t>R0drigoAdmin22</w:t>
       </w:r>
       <w:bookmarkStart w:id="0" w:name="_GoBack"/>
       <w:bookmarkEnd w:id="0"/>
       <w:r>
         <w:rPr>
-          <w:lang w:val="es-ES"/>
-        </w:rPr>
-        <w:t xml:space="preserve">, </w:t>
-      </w:r>
-      <w:r>
-        <w:rPr>
-          <w:b/>
-          <w:lang w:val="es-ES"/>
-        </w:rPr>
-        <w:t xml:space="preserve">Contraseña: </w:t>
-      </w:r>
-      <w:r>
-        <w:rPr>
           <w:color w:val="5B9BD5" w:themeColor="accent1"/>
           <w:lang w:val="es-ES"/>
         </w:rPr>
-        <w:t>R0drigoAdmin22</w:t>
+        <w:t>***</w:t>
       </w:r>
       <w:r>
         <w:rPr>
@@ -9485,7 +9506,7 @@
 </file>
 
 <file path=customXml/itemProps1.xml><?xml version="1.0" encoding="utf-8"?>
-<ds:datastoreItem xmlns:ds="http://schemas.openxmlformats.org/officeDocument/2006/customXml" ds:itemID="{A3B95787-6966-4352-A671-F6E5B1606C0C}">
+<ds:datastoreItem xmlns:ds="http://schemas.openxmlformats.org/officeDocument/2006/customXml" ds:itemID="{4AA06E26-3C44-46B7-881E-3FA18AD862B6}">
   <ds:schemaRefs>
     <ds:schemaRef ds:uri="http://schemas.openxmlformats.org/officeDocument/2006/bibliography"/>
   </ds:schemaRefs>

</xml_diff>